<commit_message>
Update slides (draft), and correct minor typo of the report
</commit_message>
<xml_diff>
--- a/CS_5002_Project_Report_QiuyingZhuo_ZhiweiZhou.docx
+++ b/CS_5002_Project_Report_QiuyingZhuo_ZhiweiZhou.docx
@@ -120,7 +120,6 @@
                                     <w:dataBinding w:prefixMappings="xmlns:ns0='http://purl.org/dc/elements/1.1/' xmlns:ns1='http://schemas.openxmlformats.org/package/2006/metadata/core-properties' " w:xpath="/ns1:coreProperties[1]/ns0:title[1]" w:storeItemID="{6C3C8BC8-F283-45AE-878A-BAB7291924A1}"/>
                                     <w:text/>
                                   </w:sdtPr>
-                                  <w:sdtEndPr/>
                                   <w:sdtContent>
                                     <w:r>
                                       <w:rPr>
@@ -147,7 +146,6 @@
                                   <w:dataBinding w:prefixMappings="xmlns:ns0='http://purl.org/dc/elements/1.1/' xmlns:ns1='http://schemas.openxmlformats.org/package/2006/metadata/core-properties' " w:xpath="/ns1:coreProperties[1]/ns0:subject[1]" w:storeItemID="{6C3C8BC8-F283-45AE-878A-BAB7291924A1}"/>
                                   <w:text/>
                                 </w:sdtPr>
-                                <w:sdtEndPr/>
                                 <w:sdtContent>
                                   <w:p>
                                     <w:pPr>
@@ -367,7 +365,6 @@
                               <w:dataBinding w:prefixMappings="xmlns:ns0='http://purl.org/dc/elements/1.1/' xmlns:ns1='http://schemas.openxmlformats.org/package/2006/metadata/core-properties' " w:xpath="/ns1:coreProperties[1]/ns0:title[1]" w:storeItemID="{6C3C8BC8-F283-45AE-878A-BAB7291924A1}"/>
                               <w:text/>
                             </w:sdtPr>
-                            <w:sdtEndPr/>
                             <w:sdtContent>
                               <w:r>
                                 <w:rPr>
@@ -394,7 +391,6 @@
                             <w:dataBinding w:prefixMappings="xmlns:ns0='http://purl.org/dc/elements/1.1/' xmlns:ns1='http://schemas.openxmlformats.org/package/2006/metadata/core-properties' " w:xpath="/ns1:coreProperties[1]/ns0:subject[1]" w:storeItemID="{6C3C8BC8-F283-45AE-878A-BAB7291924A1}"/>
                             <w:text/>
                           </w:sdtPr>
-                          <w:sdtEndPr/>
                           <w:sdtContent>
                             <w:p>
                               <w:pPr>
@@ -655,7 +651,6 @@
                                     <w:calendar w:val="gregorian"/>
                                   </w:date>
                                 </w:sdtPr>
-                                <w:sdtEndPr/>
                                 <w:sdtContent>
                                   <w:p>
                                     <w:pPr>
@@ -722,7 +717,6 @@
                               <w:calendar w:val="gregorian"/>
                             </w:date>
                           </w:sdtPr>
-                          <w:sdtEndPr/>
                           <w:sdtContent>
                             <w:p>
                               <w:pPr>
@@ -818,7 +812,15 @@
         <w:jc w:val="both"/>
       </w:pPr>
       <w:r>
-        <w:t>The project's limitations include its focus on acyclic task dependencies, while some project management scenarios can have cyclic dependencies that are not represented. Future research could extend the model to incorporate cyclic dependencies, allowing for a more comprehensive analysis of different project management scenarios. Additionally, the project's code implementation could be optimized by refining the approach to find the longest path and exploring more efficient algorithms, enhancing the scalability and performance of this script. The project also highlights the importance of efficient collaboration, where tools such as Miro Board, GitHub workflow, Word Online, GitHub, Jupyter Notebook were utilized.</w:t>
+        <w:t xml:space="preserve">The project's limitations include its focus on acyclic task dependencies, while some project management scenarios can have cyclic dependencies that are not represented. Future research could extend the model to incorporate cyclic dependencies, allowing for a more comprehensive analysis of different project management scenarios. Additionally, the project's code implementation could be optimized by refining the approach to find the longest path and exploring more efficient algorithms, enhancing the scalability and performance of this script. The project also highlights the importance of efficient collaboration, where tools such as Miro Board, GitHub workflow, Word Online, GitHub, </w:t>
+      </w:r>
+      <w:proofErr w:type="spellStart"/>
+      <w:r>
+        <w:t>Jupyter</w:t>
+      </w:r>
+      <w:proofErr w:type="spellEnd"/>
+      <w:r>
+        <w:t xml:space="preserve"> Notebook were utilized.</w:t>
       </w:r>
     </w:p>
     <w:p>
@@ -853,7 +855,7 @@
           <w:rFonts w:asciiTheme="minorHAnsi" w:eastAsiaTheme="minorEastAsia" w:hAnsiTheme="minorHAnsi" w:cstheme="minorBidi"/>
           <w:b w:val="0"/>
           <w:bCs w:val="0"/>
-          <w:color w:val="auto"/>
+          <w:color w:val="4472C4"/>
           <w:sz w:val="24"/>
           <w:szCs w:val="24"/>
           <w:lang w:eastAsia="zh-CN"/>
@@ -864,7 +866,11 @@
           <w:docPartUnique/>
         </w:docPartObj>
       </w:sdtPr>
-      <w:sdtEndPr/>
+      <w:sdtEndPr>
+        <w:rPr>
+          <w:color w:val="auto"/>
+        </w:rPr>
+      </w:sdtEndPr>
       <w:sdtContent>
         <w:p>
           <w:pPr>
@@ -878,7 +884,7 @@
           <w:r>
             <w:rPr>
               <w:rFonts w:asciiTheme="minorHAnsi" w:hAnsiTheme="minorHAnsi" w:cstheme="minorBidi"/>
-              <w:color w:val="000000" w:themeColor="text1"/>
+              <w:color w:val="4472C4"/>
               <w:sz w:val="24"/>
               <w:szCs w:val="24"/>
             </w:rPr>
@@ -967,6 +973,9 @@
               <w:fldChar w:fldCharType="end"/>
             </w:r>
           </w:hyperlink>
+          <w:r>
+            <w:t xml:space="preserve"> </w:t>
+          </w:r>
         </w:p>
         <w:p>
           <w:pPr>
@@ -1601,21 +1610,7 @@
                 <w:rStyle w:val="Hyperlink"/>
                 <w:b/>
               </w:rPr>
-              <w:t>Step 0: Construction of the promotional eve</w:t>
-            </w:r>
-            <w:r>
-              <w:rPr>
-                <w:rStyle w:val="Hyperlink"/>
-                <w:b/>
-              </w:rPr>
-              <w:t>n</w:t>
-            </w:r>
-            <w:r>
-              <w:rPr>
-                <w:rStyle w:val="Hyperlink"/>
-                <w:b/>
-              </w:rPr>
-              <w:t>t scenario</w:t>
+              <w:t>Step 0: Construction of the promotional event scenario</w:t>
             </w:r>
             <w:r>
               <w:rPr>
@@ -2566,9 +2561,534 @@
           <w:szCs w:val="24"/>
         </w:rPr>
         <w:lastRenderedPageBreak/>
-        <w:t xml:space="preserve">Introduction: </w:t>
-      </w:r>
-      <w:r>
+        <w:t>Introduction: Context of the Chosen Topic</w:t>
+      </w:r>
+      <w:bookmarkEnd w:id="2"/>
+      <w:bookmarkEnd w:id="3"/>
+    </w:p>
+    <w:p>
+      <w:pPr>
+        <w:jc w:val="both"/>
+      </w:pPr>
+    </w:p>
+    <w:p>
+      <w:pPr>
+        <w:jc w:val="both"/>
+      </w:pPr>
+      <w:r>
+        <w:t>Rather than performing routine tasks, more and more jobs today involve completing a project within a specific timeframe. For example, in the architectural design and real estate development industries, professionals need to manage various projects such as building design, construction, and renovation, which require careful planning and coordination. Similarly, professionals in banking, law, and auditing often work on projects that involve multiple stakeholders, deadlines, and deliverables. Moreover, with the rise of technology and digital transformation, project-based work has become even more prevalent. For instance, software development professionals need to manage complex projects with tight deadlines, where a delay in one task can have a cascading effect on the entire project timeline.</w:t>
+      </w:r>
+    </w:p>
+    <w:p>
+      <w:pPr>
+        <w:jc w:val="both"/>
+      </w:pPr>
+    </w:p>
+    <w:p>
+      <w:pPr>
+        <w:jc w:val="both"/>
+      </w:pPr>
+      <w:r>
+        <w:t>With the increasing prevalence of project-based work across various industries, project management has become crucial for professionals to possess project management skills to deliver projects on time, within budget, and with the desired quality.</w:t>
+      </w:r>
+    </w:p>
+    <w:p>
+      <w:pPr>
+        <w:jc w:val="both"/>
+      </w:pPr>
+    </w:p>
+    <w:p>
+      <w:pPr>
+        <w:jc w:val="both"/>
+      </w:pPr>
+      <w:r>
+        <w:t>As a part of our coursework in the CS5002 Discrete Structure class, we have been introduced to graph theory, a topic with potential applications in project management. We have chosen to explore this subject further to understand how leveraging graph theory can improve the efficiency of our future projects.</w:t>
+      </w:r>
+    </w:p>
+    <w:p>
+      <w:pPr>
+        <w:jc w:val="both"/>
+      </w:pPr>
+    </w:p>
+    <w:p>
+      <w:pPr>
+        <w:pStyle w:val="Heading2"/>
+        <w:spacing w:before="0"/>
+        <w:jc w:val="both"/>
+        <w:rPr>
+          <w:rFonts w:asciiTheme="minorHAnsi" w:hAnsiTheme="minorHAnsi" w:cstheme="minorHAnsi"/>
+          <w:b/>
+          <w:color w:val="000000" w:themeColor="text1"/>
+          <w:sz w:val="24"/>
+          <w:szCs w:val="24"/>
+        </w:rPr>
+      </w:pPr>
+      <w:bookmarkStart w:id="4" w:name="_Toc132554151"/>
+      <w:bookmarkStart w:id="5" w:name="_Toc132571141"/>
+      <w:r>
+        <w:rPr>
+          <w:rFonts w:asciiTheme="minorHAnsi" w:hAnsiTheme="minorHAnsi" w:cstheme="minorHAnsi"/>
+          <w:b/>
+          <w:color w:val="000000" w:themeColor="text1"/>
+          <w:sz w:val="24"/>
+          <w:szCs w:val="24"/>
+        </w:rPr>
+        <w:t xml:space="preserve">The </w:t>
+      </w:r>
+      <w:r>
+        <w:rPr>
+          <w:rFonts w:asciiTheme="minorHAnsi" w:hAnsiTheme="minorHAnsi" w:cstheme="minorHAnsi"/>
+          <w:b/>
+          <w:color w:val="000000" w:themeColor="text1"/>
+          <w:sz w:val="24"/>
+          <w:szCs w:val="24"/>
+        </w:rPr>
+        <w:t>extensive</w:t>
+      </w:r>
+      <w:r>
+        <w:rPr>
+          <w:rFonts w:asciiTheme="minorHAnsi" w:hAnsiTheme="minorHAnsi" w:cstheme="minorHAnsi"/>
+          <w:b/>
+          <w:color w:val="000000" w:themeColor="text1"/>
+          <w:sz w:val="24"/>
+          <w:szCs w:val="24"/>
+        </w:rPr>
+        <w:t xml:space="preserve"> use</w:t>
+      </w:r>
+      <w:r>
+        <w:rPr>
+          <w:rFonts w:asciiTheme="minorHAnsi" w:hAnsiTheme="minorHAnsi" w:cstheme="minorHAnsi"/>
+          <w:b/>
+          <w:color w:val="000000" w:themeColor="text1"/>
+          <w:sz w:val="24"/>
+          <w:szCs w:val="24"/>
+        </w:rPr>
+        <w:t xml:space="preserve"> of</w:t>
+      </w:r>
+      <w:r>
+        <w:rPr>
+          <w:rFonts w:asciiTheme="minorHAnsi" w:hAnsiTheme="minorHAnsi" w:cstheme="minorHAnsi"/>
+          <w:b/>
+          <w:color w:val="000000" w:themeColor="text1"/>
+          <w:sz w:val="24"/>
+          <w:szCs w:val="24"/>
+        </w:rPr>
+        <w:t xml:space="preserve"> Graph Theory in project management</w:t>
+      </w:r>
+      <w:bookmarkEnd w:id="4"/>
+      <w:bookmarkEnd w:id="5"/>
+    </w:p>
+    <w:p>
+      <w:pPr>
+        <w:jc w:val="both"/>
+      </w:pPr>
+    </w:p>
+    <w:p>
+      <w:pPr>
+        <w:jc w:val="both"/>
+        <w:rPr>
+          <w:rFonts w:ascii="Calibri" w:eastAsia="Calibri" w:hAnsi="Calibri" w:cs="Calibri"/>
+        </w:rPr>
+      </w:pPr>
+      <w:r>
+        <w:rPr>
+          <w:rFonts w:ascii="Calibri" w:eastAsia="Calibri" w:hAnsi="Calibri" w:cs="Calibri"/>
+        </w:rPr>
+        <w:t>Graph theory can be used to optimize project management in a variety of ways, including:</w:t>
+      </w:r>
+    </w:p>
+    <w:p>
+      <w:pPr>
+        <w:pStyle w:val="ListParagraph"/>
+        <w:numPr>
+          <w:ilvl w:val="0"/>
+          <w:numId w:val="2"/>
+        </w:numPr>
+        <w:jc w:val="both"/>
+        <w:rPr>
+          <w:rFonts w:ascii="Calibri" w:eastAsia="Calibri" w:hAnsi="Calibri" w:cs="Calibri"/>
+        </w:rPr>
+      </w:pPr>
+      <w:r>
+        <w:rPr>
+          <w:rFonts w:ascii="Calibri" w:eastAsia="Calibri" w:hAnsi="Calibri" w:cs="Calibri"/>
+          <w:b/>
+          <w:i/>
+        </w:rPr>
+        <w:t>Scheduling projects:</w:t>
+      </w:r>
+      <w:r>
+        <w:rPr>
+          <w:rFonts w:ascii="Calibri" w:eastAsia="Calibri" w:hAnsi="Calibri" w:cs="Calibri"/>
+        </w:rPr>
+        <w:t xml:space="preserve"> </w:t>
+      </w:r>
+      <w:r>
+        <w:rPr>
+          <w:rFonts w:eastAsiaTheme="majorEastAsia" w:cstheme="minorHAnsi"/>
+          <w:color w:val="000000" w:themeColor="text1"/>
+        </w:rPr>
+        <w:t>Graph theory can be used to model the dependencies between tasks in a project, and to identify the critical path, which is the longest sequence of tasks that must be completed to complete the project. This information can be used to create a schedule for the project that minimizes the time required to complete it.</w:t>
+      </w:r>
+    </w:p>
+    <w:p>
+      <w:pPr>
+        <w:pStyle w:val="ListParagraph"/>
+        <w:numPr>
+          <w:ilvl w:val="0"/>
+          <w:numId w:val="2"/>
+        </w:numPr>
+        <w:jc w:val="both"/>
+        <w:rPr>
+          <w:rFonts w:ascii="Calibri" w:eastAsia="Calibri" w:hAnsi="Calibri" w:cs="Calibri"/>
+        </w:rPr>
+      </w:pPr>
+      <w:r>
+        <w:rPr>
+          <w:rFonts w:ascii="Calibri" w:eastAsia="Calibri" w:hAnsi="Calibri" w:cs="Calibri"/>
+          <w:b/>
+          <w:i/>
+        </w:rPr>
+        <w:t>Allocating resources to tasks:</w:t>
+      </w:r>
+      <w:r>
+        <w:rPr>
+          <w:rFonts w:ascii="Calibri" w:eastAsia="Calibri" w:hAnsi="Calibri" w:cs="Calibri"/>
+        </w:rPr>
+        <w:t xml:space="preserve"> </w:t>
+      </w:r>
+      <w:r>
+        <w:rPr>
+          <w:rFonts w:ascii="Calibri" w:eastAsia="Calibri" w:hAnsi="Calibri" w:cs="Calibri"/>
+        </w:rPr>
+        <w:t>Graph theory can be used to model the availability of resources, such as people, equipment, and materials, and to assign resources to tasks in a way that minimizes costs and maximizes efficiency.</w:t>
+      </w:r>
+    </w:p>
+    <w:p>
+      <w:pPr>
+        <w:pStyle w:val="ListParagraph"/>
+        <w:numPr>
+          <w:ilvl w:val="0"/>
+          <w:numId w:val="2"/>
+        </w:numPr>
+        <w:jc w:val="both"/>
+        <w:rPr>
+          <w:rFonts w:ascii="Calibri" w:eastAsia="Calibri" w:hAnsi="Calibri" w:cs="Calibri"/>
+        </w:rPr>
+      </w:pPr>
+      <w:r>
+        <w:rPr>
+          <w:rFonts w:ascii="Calibri" w:eastAsia="Calibri" w:hAnsi="Calibri" w:cs="Calibri"/>
+          <w:b/>
+          <w:i/>
+        </w:rPr>
+        <w:t xml:space="preserve">Optimizing project budgets: </w:t>
+      </w:r>
+      <w:r>
+        <w:rPr>
+          <w:rFonts w:ascii="Calibri" w:eastAsia="Calibri" w:hAnsi="Calibri" w:cs="Calibri"/>
+        </w:rPr>
+        <w:t>Graph theory can be used to model the costs of different project options, and to identify the option that minimizes costs while meeting the project's objectives.</w:t>
+      </w:r>
+    </w:p>
+    <w:p>
+      <w:pPr>
+        <w:jc w:val="both"/>
+      </w:pPr>
+    </w:p>
+    <w:p>
+      <w:pPr>
+        <w:pStyle w:val="Heading2"/>
+        <w:spacing w:before="0"/>
+        <w:jc w:val="both"/>
+        <w:rPr>
+          <w:rFonts w:asciiTheme="minorHAnsi" w:hAnsiTheme="minorHAnsi" w:cstheme="minorHAnsi"/>
+          <w:b/>
+          <w:color w:val="000000" w:themeColor="text1"/>
+          <w:sz w:val="24"/>
+          <w:szCs w:val="24"/>
+        </w:rPr>
+      </w:pPr>
+      <w:bookmarkStart w:id="6" w:name="_Toc132554152"/>
+      <w:bookmarkStart w:id="7" w:name="_Toc132571142"/>
+      <w:r>
+        <w:rPr>
+          <w:rFonts w:asciiTheme="minorHAnsi" w:hAnsiTheme="minorHAnsi" w:cstheme="minorHAnsi"/>
+          <w:b/>
+          <w:color w:val="000000" w:themeColor="text1"/>
+          <w:sz w:val="24"/>
+          <w:szCs w:val="24"/>
+        </w:rPr>
+        <w:t>Personal investment of each group member in the topic</w:t>
+      </w:r>
+      <w:bookmarkEnd w:id="6"/>
+      <w:bookmarkEnd w:id="7"/>
+    </w:p>
+    <w:p>
+      <w:pPr>
+        <w:jc w:val="both"/>
+      </w:pPr>
+    </w:p>
+    <w:p>
+      <w:pPr>
+        <w:jc w:val="both"/>
+        <w:rPr>
+          <w:rFonts w:ascii="Calibri" w:eastAsia="Calibri" w:hAnsi="Calibri" w:cs="Calibri"/>
+        </w:rPr>
+      </w:pPr>
+      <w:r>
+        <w:rPr>
+          <w:rFonts w:ascii="Calibri" w:eastAsia="Calibri" w:hAnsi="Calibri" w:cs="Calibri"/>
+          <w:b/>
+          <w:i/>
+        </w:rPr>
+        <w:t xml:space="preserve">Relevance to </w:t>
+      </w:r>
+      <w:proofErr w:type="spellStart"/>
+      <w:r>
+        <w:rPr>
+          <w:rFonts w:ascii="Calibri" w:eastAsia="Calibri" w:hAnsi="Calibri" w:cs="Calibri"/>
+          <w:b/>
+          <w:i/>
+        </w:rPr>
+        <w:t>Qiuying</w:t>
+      </w:r>
+      <w:proofErr w:type="spellEnd"/>
+      <w:r>
+        <w:rPr>
+          <w:rFonts w:ascii="Calibri" w:eastAsia="Calibri" w:hAnsi="Calibri" w:cs="Calibri"/>
+          <w:b/>
+        </w:rPr>
+        <w:t>:</w:t>
+      </w:r>
+      <w:r>
+        <w:rPr>
+          <w:rFonts w:ascii="Calibri" w:eastAsia="Calibri" w:hAnsi="Calibri" w:cs="Calibri"/>
+        </w:rPr>
+        <w:t xml:space="preserve"> </w:t>
+      </w:r>
+      <w:r>
+        <w:rPr>
+          <w:rFonts w:ascii="Calibri" w:eastAsia="Calibri" w:hAnsi="Calibri" w:cs="Calibri"/>
+        </w:rPr>
+        <w:t xml:space="preserve">Prior to joining the CS-Align program, </w:t>
+      </w:r>
+      <w:proofErr w:type="spellStart"/>
+      <w:r>
+        <w:rPr>
+          <w:rFonts w:ascii="Calibri" w:eastAsia="Calibri" w:hAnsi="Calibri" w:cs="Calibri"/>
+        </w:rPr>
+        <w:t>Qiuying</w:t>
+      </w:r>
+      <w:proofErr w:type="spellEnd"/>
+      <w:r>
+        <w:rPr>
+          <w:rFonts w:ascii="Calibri" w:eastAsia="Calibri" w:hAnsi="Calibri" w:cs="Calibri"/>
+        </w:rPr>
+        <w:t xml:space="preserve"> worked as an Investment Banker specializing in The </w:t>
+      </w:r>
+      <w:r>
+        <w:rPr>
+          <w:rFonts w:ascii="Calibri" w:eastAsia="Calibri" w:hAnsi="Calibri" w:cs="Calibri"/>
+        </w:rPr>
+        <w:t xml:space="preserve">Telecommunications Media </w:t>
+      </w:r>
+      <w:r>
+        <w:rPr>
+          <w:rFonts w:ascii="Calibri" w:eastAsia="Calibri" w:hAnsi="Calibri" w:cs="Calibri"/>
+        </w:rPr>
+        <w:t xml:space="preserve">&amp; </w:t>
+      </w:r>
+      <w:r>
+        <w:rPr>
+          <w:rFonts w:ascii="Calibri" w:eastAsia="Calibri" w:hAnsi="Calibri" w:cs="Calibri"/>
+        </w:rPr>
+        <w:t>Technology</w:t>
+      </w:r>
+      <w:r>
+        <w:rPr>
+          <w:rFonts w:ascii="Calibri" w:eastAsia="Calibri" w:hAnsi="Calibri" w:cs="Calibri"/>
+        </w:rPr>
+        <w:t xml:space="preserve"> (</w:t>
+      </w:r>
+      <w:r>
+        <w:rPr>
+          <w:rFonts w:ascii="Calibri" w:eastAsia="Calibri" w:hAnsi="Calibri" w:cs="Calibri"/>
+        </w:rPr>
+        <w:t>TMT</w:t>
+      </w:r>
+      <w:r>
+        <w:rPr>
+          <w:rFonts w:ascii="Calibri" w:eastAsia="Calibri" w:hAnsi="Calibri" w:cs="Calibri"/>
+        </w:rPr>
+        <w:t>)</w:t>
+      </w:r>
+      <w:r>
+        <w:rPr>
+          <w:rFonts w:ascii="Calibri" w:eastAsia="Calibri" w:hAnsi="Calibri" w:cs="Calibri"/>
+        </w:rPr>
+        <w:t xml:space="preserve"> sector. Her responsibilities primarily revolved around time-sensitive IPO (Initial Public Offerings) and M&amp;A (Mergers &amp; Acquisitions) projects, necessitating effective cross-team and cross-company coordination. Efficient work arrangements were essential to avoid missed deadlines or deal failures.</w:t>
+      </w:r>
+    </w:p>
+    <w:p>
+      <w:pPr>
+        <w:jc w:val="both"/>
+        <w:rPr>
+          <w:rFonts w:ascii="Calibri" w:eastAsia="Calibri" w:hAnsi="Calibri" w:cs="Calibri"/>
+        </w:rPr>
+      </w:pPr>
+    </w:p>
+    <w:p>
+      <w:pPr>
+        <w:jc w:val="both"/>
+        <w:rPr>
+          <w:rFonts w:ascii="Calibri" w:eastAsia="Calibri" w:hAnsi="Calibri" w:cs="Calibri"/>
+        </w:rPr>
+      </w:pPr>
+      <w:r>
+        <w:rPr>
+          <w:rFonts w:ascii="Calibri" w:eastAsia="Calibri" w:hAnsi="Calibri" w:cs="Calibri"/>
+          <w:b/>
+          <w:i/>
+        </w:rPr>
+        <w:lastRenderedPageBreak/>
+        <w:t xml:space="preserve">Relevance to </w:t>
+      </w:r>
+      <w:proofErr w:type="spellStart"/>
+      <w:r>
+        <w:rPr>
+          <w:rFonts w:ascii="Calibri" w:eastAsia="Calibri" w:hAnsi="Calibri" w:cs="Calibri"/>
+          <w:b/>
+          <w:i/>
+        </w:rPr>
+        <w:t>Zhiwei</w:t>
+      </w:r>
+      <w:proofErr w:type="spellEnd"/>
+      <w:r>
+        <w:rPr>
+          <w:rFonts w:ascii="Calibri" w:eastAsia="Calibri" w:hAnsi="Calibri" w:cs="Calibri"/>
+          <w:b/>
+        </w:rPr>
+        <w:t>:</w:t>
+      </w:r>
+      <w:r>
+        <w:rPr>
+          <w:rFonts w:ascii="Calibri" w:eastAsia="Calibri" w:hAnsi="Calibri" w:cs="Calibri"/>
+        </w:rPr>
+        <w:t xml:space="preserve"> Before enrolling in the CS-Align program, </w:t>
+      </w:r>
+      <w:proofErr w:type="spellStart"/>
+      <w:r>
+        <w:rPr>
+          <w:rFonts w:ascii="Calibri" w:eastAsia="Calibri" w:hAnsi="Calibri" w:cs="Calibri"/>
+        </w:rPr>
+        <w:t>Zhiwei</w:t>
+      </w:r>
+      <w:proofErr w:type="spellEnd"/>
+      <w:r>
+        <w:rPr>
+          <w:rFonts w:ascii="Calibri" w:eastAsia="Calibri" w:hAnsi="Calibri" w:cs="Calibri"/>
+        </w:rPr>
+        <w:t xml:space="preserve"> held positions as an architectural designer and a real estate development professional. Project management is a vital aspect of the architectural design industry, encompassing the management of diverse design phases, permit applications, construction schedules, and administrative tasks. Moreover, several precedents must be </w:t>
+      </w:r>
+      <w:proofErr w:type="gramStart"/>
+      <w:r>
+        <w:rPr>
+          <w:rFonts w:ascii="Calibri" w:eastAsia="Calibri" w:hAnsi="Calibri" w:cs="Calibri"/>
+        </w:rPr>
+        <w:t>taken into account</w:t>
+      </w:r>
+      <w:proofErr w:type="gramEnd"/>
+      <w:r>
+        <w:rPr>
+          <w:rFonts w:ascii="Calibri" w:eastAsia="Calibri" w:hAnsi="Calibri" w:cs="Calibri"/>
+        </w:rPr>
+        <w:t xml:space="preserve"> before initiating specific tasks within the overall development process.</w:t>
+      </w:r>
+    </w:p>
+    <w:p>
+      <w:pPr>
+        <w:jc w:val="both"/>
+      </w:pPr>
+    </w:p>
+    <w:p>
+      <w:pPr>
+        <w:pStyle w:val="Heading2"/>
+        <w:spacing w:before="0"/>
+        <w:jc w:val="both"/>
+        <w:rPr>
+          <w:rFonts w:asciiTheme="minorHAnsi" w:hAnsiTheme="minorHAnsi" w:cstheme="minorHAnsi"/>
+          <w:b/>
+          <w:color w:val="000000" w:themeColor="text1"/>
+          <w:sz w:val="24"/>
+          <w:szCs w:val="24"/>
+        </w:rPr>
+      </w:pPr>
+      <w:bookmarkStart w:id="8" w:name="_Toc132554153"/>
+      <w:bookmarkStart w:id="9" w:name="_Toc132571143"/>
+      <w:r>
+        <w:rPr>
+          <w:rFonts w:asciiTheme="minorHAnsi" w:hAnsiTheme="minorHAnsi" w:cstheme="minorHAnsi"/>
+          <w:b/>
+          <w:color w:val="000000" w:themeColor="text1"/>
+          <w:sz w:val="24"/>
+          <w:szCs w:val="24"/>
+        </w:rPr>
+        <w:t>The broader importance beyond personal experience</w:t>
+      </w:r>
+      <w:bookmarkEnd w:id="8"/>
+      <w:bookmarkEnd w:id="9"/>
+    </w:p>
+    <w:p>
+      <w:pPr>
+        <w:jc w:val="both"/>
+      </w:pPr>
+      <w:r>
+        <w:rPr>
+          <w:rFonts w:ascii="Calibri" w:eastAsia="Calibri" w:hAnsi="Calibri" w:cs="Calibri"/>
+        </w:rPr>
+        <w:t xml:space="preserve"> </w:t>
+      </w:r>
+    </w:p>
+    <w:p>
+      <w:pPr>
+        <w:jc w:val="both"/>
+      </w:pPr>
+      <w:r>
+        <w:t xml:space="preserve">Project management's significance transcends individual experiences and is highly advantageous for other CS Align students. As project-based work gains prominence across various sectors, it becomes imperative for CS students to hone their project management skills to effectively oversee tasks, timelines, and resources. By employing graph theory to optimize project management, this project aims to deliver valuable insights and strategies that will enhance </w:t>
+      </w:r>
+      <w:proofErr w:type="spellStart"/>
+      <w:r>
+        <w:t>Qiuying</w:t>
+      </w:r>
+      <w:proofErr w:type="spellEnd"/>
+      <w:r>
+        <w:t xml:space="preserve">, </w:t>
+      </w:r>
+      <w:proofErr w:type="spellStart"/>
+      <w:r>
+        <w:t>Zhiwei</w:t>
+      </w:r>
+      <w:proofErr w:type="spellEnd"/>
+      <w:r>
+        <w:t>, and other CS Align students' ability to manage projects and multitask, regardless of their chosen industry.</w:t>
+      </w:r>
+    </w:p>
+    <w:p>
+      <w:pPr>
+        <w:jc w:val="both"/>
+      </w:pPr>
+    </w:p>
+    <w:p>
+      <w:pPr>
+        <w:jc w:val="both"/>
+      </w:pPr>
+    </w:p>
+    <w:p>
+      <w:pPr>
+        <w:pStyle w:val="Heading1"/>
+        <w:spacing w:before="0"/>
+        <w:jc w:val="both"/>
         <w:rPr>
           <w:rFonts w:asciiTheme="minorHAnsi" w:hAnsiTheme="minorHAnsi" w:cstheme="minorHAnsi"/>
           <w:b/>
@@ -2576,456 +3096,10 @@
           <w:sz w:val="24"/>
           <w:szCs w:val="24"/>
         </w:rPr>
-        <w:t>Context of the Chosen Topic</w:t>
-      </w:r>
-      <w:bookmarkEnd w:id="2"/>
-      <w:bookmarkEnd w:id="3"/>
-    </w:p>
-    <w:p>
-      <w:pPr>
-        <w:jc w:val="both"/>
-      </w:pPr>
-    </w:p>
-    <w:p>
-      <w:pPr>
-        <w:jc w:val="both"/>
-      </w:pPr>
-      <w:r>
-        <w:t>Rather than performing routine tasks, more and more jobs today involve completing a project within a specific timeframe. For example, in the architectural design and real estate development industries, professionals need to manage various projects such as building design, construction, and renovation, which require careful planning and coordination. Similarly, professionals in banking, law, and auditing often work on projects that involve multiple stakeholders, deadlines, and deliverables. Moreover, with the rise of technology and digital transformation, project-based work has become even more prevalent. For instance, software development professionals need to manage complex projects with tight deadlines, where a delay in one task can have a cascading effect on the entire project timeline.</w:t>
-      </w:r>
-    </w:p>
-    <w:p>
-      <w:pPr>
-        <w:jc w:val="both"/>
-      </w:pPr>
-    </w:p>
-    <w:p>
-      <w:pPr>
-        <w:jc w:val="both"/>
-      </w:pPr>
-      <w:r>
-        <w:t>With the increasing prevalence of project-based work across various industries, project management has become crucial for professionals to possess project management skills to deliver projects on time, within budget, and with the desired quality.</w:t>
-      </w:r>
-    </w:p>
-    <w:p>
-      <w:pPr>
-        <w:jc w:val="both"/>
-      </w:pPr>
-    </w:p>
-    <w:p>
-      <w:pPr>
-        <w:jc w:val="both"/>
-      </w:pPr>
-      <w:r>
-        <w:t>As a part of our coursework in the CS5002 Discrete Structure class, we have been introduced to graph theory, a topic with potential applications in project management. We have chosen to explore this subject further to understand how leveraging graph theory can improve the efficiency of our future projects.</w:t>
-      </w:r>
-    </w:p>
-    <w:p>
-      <w:pPr>
-        <w:jc w:val="both"/>
-      </w:pPr>
-    </w:p>
-    <w:p>
-      <w:pPr>
-        <w:pStyle w:val="Heading2"/>
-        <w:spacing w:before="0"/>
-        <w:jc w:val="both"/>
-        <w:rPr>
-          <w:rFonts w:asciiTheme="minorHAnsi" w:hAnsiTheme="minorHAnsi" w:cstheme="minorHAnsi"/>
-          <w:b/>
-          <w:color w:val="000000" w:themeColor="text1"/>
-          <w:sz w:val="24"/>
-          <w:szCs w:val="24"/>
-        </w:rPr>
-      </w:pPr>
-      <w:bookmarkStart w:id="4" w:name="_Toc132554151"/>
-      <w:bookmarkStart w:id="5" w:name="_Toc132571141"/>
-      <w:r>
-        <w:rPr>
-          <w:rFonts w:asciiTheme="minorHAnsi" w:hAnsiTheme="minorHAnsi" w:cstheme="minorHAnsi"/>
-          <w:b/>
-          <w:color w:val="000000" w:themeColor="text1"/>
-          <w:sz w:val="24"/>
-          <w:szCs w:val="24"/>
-        </w:rPr>
-        <w:t xml:space="preserve">The </w:t>
-      </w:r>
-      <w:r>
-        <w:rPr>
-          <w:rFonts w:asciiTheme="minorHAnsi" w:hAnsiTheme="minorHAnsi" w:cstheme="minorHAnsi"/>
-          <w:b/>
-          <w:color w:val="000000" w:themeColor="text1"/>
-          <w:sz w:val="24"/>
-          <w:szCs w:val="24"/>
-        </w:rPr>
-        <w:t>extensive</w:t>
-      </w:r>
-      <w:r>
-        <w:rPr>
-          <w:rFonts w:asciiTheme="minorHAnsi" w:hAnsiTheme="minorHAnsi" w:cstheme="minorHAnsi"/>
-          <w:b/>
-          <w:color w:val="000000" w:themeColor="text1"/>
-          <w:sz w:val="24"/>
-          <w:szCs w:val="24"/>
-        </w:rPr>
-        <w:t xml:space="preserve"> use</w:t>
-      </w:r>
-      <w:r>
-        <w:rPr>
-          <w:rFonts w:asciiTheme="minorHAnsi" w:hAnsiTheme="minorHAnsi" w:cstheme="minorHAnsi"/>
-          <w:b/>
-          <w:color w:val="000000" w:themeColor="text1"/>
-          <w:sz w:val="24"/>
-          <w:szCs w:val="24"/>
-        </w:rPr>
-        <w:t xml:space="preserve"> of</w:t>
-      </w:r>
-      <w:r>
-        <w:rPr>
-          <w:rFonts w:asciiTheme="minorHAnsi" w:hAnsiTheme="minorHAnsi" w:cstheme="minorHAnsi"/>
-          <w:b/>
-          <w:color w:val="000000" w:themeColor="text1"/>
-          <w:sz w:val="24"/>
-          <w:szCs w:val="24"/>
-        </w:rPr>
-        <w:t xml:space="preserve"> Graph Theory in project management</w:t>
-      </w:r>
-      <w:bookmarkEnd w:id="4"/>
-      <w:bookmarkEnd w:id="5"/>
-    </w:p>
-    <w:p>
-      <w:pPr>
-        <w:jc w:val="both"/>
-      </w:pPr>
-    </w:p>
-    <w:p>
-      <w:pPr>
-        <w:jc w:val="both"/>
-        <w:rPr>
-          <w:rFonts w:ascii="Calibri" w:eastAsia="Calibri" w:hAnsi="Calibri" w:cs="Calibri"/>
-        </w:rPr>
-      </w:pPr>
-      <w:r>
-        <w:rPr>
-          <w:rFonts w:ascii="Calibri" w:eastAsia="Calibri" w:hAnsi="Calibri" w:cs="Calibri"/>
-        </w:rPr>
-        <w:t>Graph theory can be used to optimize project management in a variety of ways, including:</w:t>
-      </w:r>
-    </w:p>
-    <w:p>
-      <w:pPr>
-        <w:pStyle w:val="ListParagraph"/>
-        <w:numPr>
-          <w:ilvl w:val="0"/>
-          <w:numId w:val="2"/>
-        </w:numPr>
-        <w:jc w:val="both"/>
-        <w:rPr>
-          <w:rFonts w:ascii="Calibri" w:eastAsia="Calibri" w:hAnsi="Calibri" w:cs="Calibri"/>
-        </w:rPr>
-      </w:pPr>
-      <w:r>
-        <w:rPr>
-          <w:rFonts w:ascii="Calibri" w:eastAsia="Calibri" w:hAnsi="Calibri" w:cs="Calibri"/>
-          <w:b/>
-          <w:i/>
-        </w:rPr>
-        <w:t>Scheduling projects:</w:t>
-      </w:r>
-      <w:r>
-        <w:rPr>
-          <w:rFonts w:ascii="Calibri" w:eastAsia="Calibri" w:hAnsi="Calibri" w:cs="Calibri"/>
-        </w:rPr>
-        <w:t xml:space="preserve"> </w:t>
-      </w:r>
-      <w:r>
-        <w:rPr>
-          <w:rFonts w:eastAsiaTheme="majorEastAsia" w:cstheme="minorHAnsi"/>
-          <w:color w:val="000000" w:themeColor="text1"/>
-        </w:rPr>
-        <w:t>Graph theory can be used to model the dependencies between tasks in a project, and to identify the critical path, which is the longest sequence of tasks that must be completed to complete the project. This information can be used to create a schedule for the project that minimizes the time required to complete it.</w:t>
-      </w:r>
-    </w:p>
-    <w:p>
-      <w:pPr>
-        <w:pStyle w:val="ListParagraph"/>
-        <w:numPr>
-          <w:ilvl w:val="0"/>
-          <w:numId w:val="2"/>
-        </w:numPr>
-        <w:jc w:val="both"/>
-        <w:rPr>
-          <w:rFonts w:ascii="Calibri" w:eastAsia="Calibri" w:hAnsi="Calibri" w:cs="Calibri"/>
-        </w:rPr>
-      </w:pPr>
-      <w:r>
-        <w:rPr>
-          <w:rFonts w:ascii="Calibri" w:eastAsia="Calibri" w:hAnsi="Calibri" w:cs="Calibri"/>
-          <w:b/>
-          <w:i/>
-        </w:rPr>
-        <w:t>Allocating resources to tasks:</w:t>
-      </w:r>
-      <w:r>
-        <w:rPr>
-          <w:rFonts w:ascii="Calibri" w:eastAsia="Calibri" w:hAnsi="Calibri" w:cs="Calibri"/>
-        </w:rPr>
-        <w:t xml:space="preserve"> </w:t>
-      </w:r>
-      <w:r>
-        <w:rPr>
-          <w:rFonts w:ascii="Calibri" w:eastAsia="Calibri" w:hAnsi="Calibri" w:cs="Calibri"/>
-        </w:rPr>
-        <w:t>Graph theory can be used to model the availability of resources, such as people, equipment, and materials, and to assign resources to tasks in a way that minimizes costs and maximizes efficiency.</w:t>
-      </w:r>
-    </w:p>
-    <w:p>
-      <w:pPr>
-        <w:pStyle w:val="ListParagraph"/>
-        <w:numPr>
-          <w:ilvl w:val="0"/>
-          <w:numId w:val="2"/>
-        </w:numPr>
-        <w:jc w:val="both"/>
-        <w:rPr>
-          <w:rFonts w:ascii="Calibri" w:eastAsia="Calibri" w:hAnsi="Calibri" w:cs="Calibri"/>
-        </w:rPr>
-      </w:pPr>
-      <w:r>
-        <w:rPr>
-          <w:rFonts w:ascii="Calibri" w:eastAsia="Calibri" w:hAnsi="Calibri" w:cs="Calibri"/>
-          <w:b/>
-          <w:i/>
-        </w:rPr>
-        <w:t xml:space="preserve">Optimizing project budgets: </w:t>
-      </w:r>
-      <w:r>
-        <w:rPr>
-          <w:rFonts w:ascii="Calibri" w:eastAsia="Calibri" w:hAnsi="Calibri" w:cs="Calibri"/>
-        </w:rPr>
-        <w:t>Graph theory can be used to model the costs of different project options, and to identify the option that minimizes costs while meeting the project's objectives.</w:t>
-      </w:r>
-    </w:p>
-    <w:p>
-      <w:pPr>
-        <w:jc w:val="both"/>
-      </w:pPr>
-    </w:p>
-    <w:p>
-      <w:pPr>
-        <w:pStyle w:val="Heading2"/>
-        <w:spacing w:before="0"/>
-        <w:jc w:val="both"/>
-        <w:rPr>
-          <w:rFonts w:asciiTheme="minorHAnsi" w:hAnsiTheme="minorHAnsi" w:cstheme="minorHAnsi"/>
-          <w:b/>
-          <w:color w:val="000000" w:themeColor="text1"/>
-          <w:sz w:val="24"/>
-          <w:szCs w:val="24"/>
-        </w:rPr>
-      </w:pPr>
-      <w:bookmarkStart w:id="6" w:name="_Toc132554152"/>
-      <w:bookmarkStart w:id="7" w:name="_Toc132571142"/>
-      <w:r>
-        <w:rPr>
-          <w:rFonts w:asciiTheme="minorHAnsi" w:hAnsiTheme="minorHAnsi" w:cstheme="minorHAnsi"/>
-          <w:b/>
-          <w:color w:val="000000" w:themeColor="text1"/>
-          <w:sz w:val="24"/>
-          <w:szCs w:val="24"/>
-        </w:rPr>
-        <w:t>Personal investment of each group member in the topic</w:t>
-      </w:r>
-      <w:bookmarkEnd w:id="6"/>
-      <w:bookmarkEnd w:id="7"/>
-    </w:p>
-    <w:p>
-      <w:pPr>
-        <w:jc w:val="both"/>
-      </w:pPr>
-    </w:p>
-    <w:p>
-      <w:pPr>
-        <w:jc w:val="both"/>
-        <w:rPr>
-          <w:rFonts w:ascii="Calibri" w:eastAsia="Calibri" w:hAnsi="Calibri" w:cs="Calibri"/>
-        </w:rPr>
-      </w:pPr>
-      <w:r>
-        <w:rPr>
-          <w:rFonts w:ascii="Calibri" w:eastAsia="Calibri" w:hAnsi="Calibri" w:cs="Calibri"/>
-          <w:b/>
-          <w:i/>
-        </w:rPr>
-        <w:t>Relevance to Qiuying</w:t>
-      </w:r>
-      <w:r>
-        <w:rPr>
-          <w:rFonts w:ascii="Calibri" w:eastAsia="Calibri" w:hAnsi="Calibri" w:cs="Calibri"/>
-          <w:b/>
-        </w:rPr>
-        <w:t>:</w:t>
-      </w:r>
-      <w:r>
-        <w:rPr>
-          <w:rFonts w:ascii="Calibri" w:eastAsia="Calibri" w:hAnsi="Calibri" w:cs="Calibri"/>
-        </w:rPr>
-        <w:t xml:space="preserve"> </w:t>
-      </w:r>
-      <w:r>
-        <w:rPr>
-          <w:rFonts w:ascii="Calibri" w:eastAsia="Calibri" w:hAnsi="Calibri" w:cs="Calibri"/>
-        </w:rPr>
-        <w:t xml:space="preserve">Prior to joining the CS-Align program, Qiuying worked as an Investment Banker specializing in The </w:t>
-      </w:r>
-      <w:r>
-        <w:rPr>
-          <w:rFonts w:ascii="Calibri" w:eastAsia="Calibri" w:hAnsi="Calibri" w:cs="Calibri"/>
-        </w:rPr>
-        <w:t xml:space="preserve">Telecommunications Media </w:t>
-      </w:r>
-      <w:r>
-        <w:rPr>
-          <w:rFonts w:ascii="Calibri" w:eastAsia="Calibri" w:hAnsi="Calibri" w:cs="Calibri"/>
-        </w:rPr>
-        <w:t xml:space="preserve">&amp; </w:t>
-      </w:r>
-      <w:r>
-        <w:rPr>
-          <w:rFonts w:ascii="Calibri" w:eastAsia="Calibri" w:hAnsi="Calibri" w:cs="Calibri"/>
-        </w:rPr>
-        <w:t>Technology</w:t>
-      </w:r>
-      <w:r>
-        <w:rPr>
-          <w:rFonts w:ascii="Calibri" w:eastAsia="Calibri" w:hAnsi="Calibri" w:cs="Calibri"/>
-        </w:rPr>
-        <w:t xml:space="preserve"> (</w:t>
-      </w:r>
-      <w:r>
-        <w:rPr>
-          <w:rFonts w:ascii="Calibri" w:eastAsia="Calibri" w:hAnsi="Calibri" w:cs="Calibri"/>
-        </w:rPr>
-        <w:t>TMT</w:t>
-      </w:r>
-      <w:r>
-        <w:rPr>
-          <w:rFonts w:ascii="Calibri" w:eastAsia="Calibri" w:hAnsi="Calibri" w:cs="Calibri"/>
-        </w:rPr>
-        <w:t>)</w:t>
-      </w:r>
-      <w:r>
-        <w:rPr>
-          <w:rFonts w:ascii="Calibri" w:eastAsia="Calibri" w:hAnsi="Calibri" w:cs="Calibri"/>
-        </w:rPr>
-        <w:t xml:space="preserve"> sector. Her responsibilities primarily revolved around time-sensitive IPO (Initial Public Offerings) and M&amp;A (Mergers &amp; Acquisitions) projects, necessitating effective cross-team and cross-company coordination. Efficient work arrangements were essential to avoid missed deadlines or deal failures.</w:t>
-      </w:r>
-    </w:p>
-    <w:p>
-      <w:pPr>
-        <w:jc w:val="both"/>
-        <w:rPr>
-          <w:rFonts w:ascii="Calibri" w:eastAsia="Calibri" w:hAnsi="Calibri" w:cs="Calibri"/>
-        </w:rPr>
-      </w:pPr>
-    </w:p>
-    <w:p>
-      <w:pPr>
-        <w:jc w:val="both"/>
-        <w:rPr>
-          <w:rFonts w:ascii="Calibri" w:eastAsia="Calibri" w:hAnsi="Calibri" w:cs="Calibri"/>
-        </w:rPr>
-      </w:pPr>
-      <w:r>
-        <w:rPr>
-          <w:rFonts w:ascii="Calibri" w:eastAsia="Calibri" w:hAnsi="Calibri" w:cs="Calibri"/>
-          <w:b/>
-          <w:i/>
-        </w:rPr>
-        <w:lastRenderedPageBreak/>
-        <w:t>Relevance to Zhiwei</w:t>
-      </w:r>
-      <w:r>
-        <w:rPr>
-          <w:rFonts w:ascii="Calibri" w:eastAsia="Calibri" w:hAnsi="Calibri" w:cs="Calibri"/>
-          <w:b/>
-        </w:rPr>
-        <w:t>:</w:t>
-      </w:r>
-      <w:r>
-        <w:rPr>
-          <w:rFonts w:ascii="Calibri" w:eastAsia="Calibri" w:hAnsi="Calibri" w:cs="Calibri"/>
-        </w:rPr>
-        <w:t xml:space="preserve"> Before enrolling in the CS-Align program, Zhiwei held positions as an architectural designer and a real estate development professional. Project management is a vital aspect of the architectural design industry, encompassing the management of diverse design phases, permit applications, construction schedules, and administrative tasks. Moreover, several precedents must be taken into account before initiating specific tasks within the overall development process.</w:t>
-      </w:r>
-    </w:p>
-    <w:p>
-      <w:pPr>
-        <w:jc w:val="both"/>
-      </w:pPr>
-    </w:p>
-    <w:p>
-      <w:pPr>
-        <w:pStyle w:val="Heading2"/>
-        <w:spacing w:before="0"/>
-        <w:jc w:val="both"/>
-        <w:rPr>
-          <w:rFonts w:asciiTheme="minorHAnsi" w:hAnsiTheme="minorHAnsi" w:cstheme="minorHAnsi"/>
-          <w:b/>
-          <w:color w:val="000000" w:themeColor="text1"/>
-          <w:sz w:val="24"/>
-          <w:szCs w:val="24"/>
-        </w:rPr>
-      </w:pPr>
-      <w:bookmarkStart w:id="8" w:name="_Toc132554153"/>
-      <w:bookmarkStart w:id="9" w:name="_Toc132571143"/>
-      <w:r>
-        <w:rPr>
-          <w:rFonts w:asciiTheme="minorHAnsi" w:hAnsiTheme="minorHAnsi" w:cstheme="minorHAnsi"/>
-          <w:b/>
-          <w:color w:val="000000" w:themeColor="text1"/>
-          <w:sz w:val="24"/>
-          <w:szCs w:val="24"/>
-        </w:rPr>
-        <w:t>The broader importance beyond personal experience</w:t>
-      </w:r>
-      <w:bookmarkEnd w:id="8"/>
-      <w:bookmarkEnd w:id="9"/>
-    </w:p>
-    <w:p>
-      <w:pPr>
-        <w:jc w:val="both"/>
-      </w:pPr>
-      <w:r>
-        <w:rPr>
-          <w:rFonts w:ascii="Calibri" w:eastAsia="Calibri" w:hAnsi="Calibri" w:cs="Calibri"/>
-        </w:rPr>
-        <w:t xml:space="preserve"> </w:t>
-      </w:r>
-    </w:p>
-    <w:p>
-      <w:pPr>
-        <w:jc w:val="both"/>
-      </w:pPr>
-      <w:r>
-        <w:t>Project management's significance transcends individual experiences and is highly advantageous for other CS Align students. As project-based work gains prominence across various sectors, it becomes imperative for CS students to hone their project management skills to effectively oversee tasks, timelines, and resources. By employing graph theory to optimize project management, this project aims to deliver valuable insights and strategies that will enhance Qiuying, Zhiwei, and other CS Align students' ability to manage projects and multitask, regardless of their chosen industry.</w:t>
-      </w:r>
-    </w:p>
-    <w:p>
-      <w:pPr>
-        <w:jc w:val="both"/>
-      </w:pPr>
-    </w:p>
-    <w:p>
-      <w:pPr>
-        <w:jc w:val="both"/>
-      </w:pPr>
-    </w:p>
-    <w:p>
-      <w:pPr>
-        <w:pStyle w:val="Heading1"/>
-        <w:spacing w:before="0"/>
-        <w:jc w:val="both"/>
+      </w:pPr>
+      <w:bookmarkStart w:id="10" w:name="_Toc132554154"/>
+      <w:bookmarkStart w:id="11" w:name="_Toc132571144"/>
+      <w:r>
         <w:rPr>
           <w:rFonts w:asciiTheme="minorHAnsi" w:hAnsiTheme="minorHAnsi" w:cstheme="minorHAnsi"/>
           <w:b/>
@@ -3033,9 +3107,8 @@
           <w:sz w:val="24"/>
           <w:szCs w:val="24"/>
         </w:rPr>
-      </w:pPr>
-      <w:bookmarkStart w:id="10" w:name="_Toc132554154"/>
-      <w:bookmarkStart w:id="11" w:name="_Toc132571144"/>
+        <w:t>C</w:t>
+      </w:r>
       <w:r>
         <w:rPr>
           <w:rFonts w:asciiTheme="minorHAnsi" w:hAnsiTheme="minorHAnsi" w:cstheme="minorHAnsi"/>
@@ -3044,7 +3117,7 @@
           <w:sz w:val="24"/>
           <w:szCs w:val="24"/>
         </w:rPr>
-        <w:t>C</w:t>
+        <w:t>learly Defined Research Question</w:t>
       </w:r>
       <w:r>
         <w:rPr>
@@ -3054,16 +3127,6 @@
           <w:sz w:val="24"/>
           <w:szCs w:val="24"/>
         </w:rPr>
-        <w:t>learly Defined Research Question</w:t>
-      </w:r>
-      <w:r>
-        <w:rPr>
-          <w:rFonts w:asciiTheme="minorHAnsi" w:hAnsiTheme="minorHAnsi" w:cstheme="minorHAnsi"/>
-          <w:b/>
-          <w:color w:val="4472C4"/>
-          <w:sz w:val="24"/>
-          <w:szCs w:val="24"/>
-        </w:rPr>
         <w:t xml:space="preserve"> and Scope</w:t>
       </w:r>
       <w:bookmarkEnd w:id="10"/>
@@ -3101,8 +3164,13 @@
       <w:pPr>
         <w:jc w:val="both"/>
       </w:pPr>
-      <w:r>
-        <w:t>For the purpose of demonstrating the application of graph theory in project management, we will use a hypothetical example that people can easily understand. This example involves organizing a promotional event with a set of interconnected tasks that must be completed within a specific time frame, and further details will be documented in the next chapter.</w:t>
+      <w:proofErr w:type="gramStart"/>
+      <w:r>
+        <w:t>For the purpose of</w:t>
+      </w:r>
+      <w:proofErr w:type="gramEnd"/>
+      <w:r>
+        <w:t xml:space="preserve"> demonstrating the application of graph theory in project management, we will use a hypothetical example that people can easily understand. This example involves organizing a promotional event with a set of interconnected tasks that must be completed within a specific time frame, and further details will be documented in the next chapter.</w:t>
       </w:r>
     </w:p>
     <w:p>
@@ -3705,9 +3773,24 @@
         <w:rPr>
           <w:rFonts w:ascii="Calibri" w:eastAsia="Calibri" w:hAnsi="Calibri" w:cs="Calibri"/>
         </w:rPr>
-        <w:t xml:space="preserve"> by leveraging existing functions for shortest paths in NetworkX (such as </w:t>
+        <w:t xml:space="preserve"> by leveraging existing functions for shortest paths in </w:t>
+      </w:r>
+      <w:proofErr w:type="spellStart"/>
+      <w:r>
+        <w:rPr>
+          <w:rFonts w:ascii="Calibri" w:eastAsia="Calibri" w:hAnsi="Calibri" w:cs="Calibri"/>
+        </w:rPr>
+        <w:t>NetworkX</w:t>
+      </w:r>
+      <w:proofErr w:type="spellEnd"/>
+      <w:r>
+        <w:rPr>
+          <w:rFonts w:ascii="Calibri" w:eastAsia="Calibri" w:hAnsi="Calibri" w:cs="Calibri"/>
+        </w:rPr>
+        <w:t xml:space="preserve"> (such as </w:t>
       </w:r>
       <w:hyperlink r:id="rId13" w:anchor="networkx.algorithms.shortest_paths.generic.shortest_path" w:history="1">
+        <w:proofErr w:type="spellStart"/>
         <w:r>
           <w:rPr>
             <w:rStyle w:val="Hyperlink"/>
@@ -3715,6 +3798,7 @@
           </w:rPr>
           <w:t>shortest_path</w:t>
         </w:r>
+        <w:proofErr w:type="spellEnd"/>
       </w:hyperlink>
       <w:r>
         <w:rPr>
@@ -3723,6 +3807,7 @@
         <w:t xml:space="preserve">, </w:t>
       </w:r>
       <w:hyperlink r:id="rId14" w:anchor="networkx.algorithms.shortest_paths.generic.all_shortest_paths" w:history="1">
+        <w:proofErr w:type="spellStart"/>
         <w:r>
           <w:rPr>
             <w:rStyle w:val="Hyperlink"/>
@@ -3730,6 +3815,7 @@
           </w:rPr>
           <w:t>all_shortest_paths</w:t>
         </w:r>
+        <w:proofErr w:type="spellEnd"/>
       </w:hyperlink>
       <w:r>
         <w:rPr>
@@ -3905,6 +3991,7 @@
         <w:t xml:space="preserve">As such, our workaround solution is to leverage the built-in dictionary in Python and the </w:t>
       </w:r>
       <w:hyperlink r:id="rId16" w:anchor="networkx.algorithms.simple_paths.all_simple_paths" w:history="1">
+        <w:proofErr w:type="spellStart"/>
         <w:r>
           <w:rPr>
             <w:rStyle w:val="Hyperlink"/>
@@ -3912,12 +3999,27 @@
           </w:rPr>
           <w:t>all_simple_paths</w:t>
         </w:r>
+        <w:proofErr w:type="spellEnd"/>
       </w:hyperlink>
       <w:r>
         <w:rPr>
           <w:rFonts w:ascii="Calibri" w:eastAsia="Calibri" w:hAnsi="Calibri" w:cs="Calibri"/>
         </w:rPr>
-        <w:t xml:space="preserve"> function in NetworkX.</w:t>
+        <w:t xml:space="preserve"> function in </w:t>
+      </w:r>
+      <w:proofErr w:type="spellStart"/>
+      <w:r>
+        <w:rPr>
+          <w:rFonts w:ascii="Calibri" w:eastAsia="Calibri" w:hAnsi="Calibri" w:cs="Calibri"/>
+        </w:rPr>
+        <w:t>NetworkX</w:t>
+      </w:r>
+      <w:proofErr w:type="spellEnd"/>
+      <w:r>
+        <w:rPr>
+          <w:rFonts w:ascii="Calibri" w:eastAsia="Calibri" w:hAnsi="Calibri" w:cs="Calibri"/>
+        </w:rPr>
+        <w:t>.</w:t>
       </w:r>
       <w:r>
         <w:rPr>
@@ -4115,8 +4217,18 @@
           <w:b/>
           <w:i/>
         </w:rPr>
-        <w:t>CS_5002_Project_Report_Code_Explanation_QZ_ZZ.ipynb</w:t>
-      </w:r>
+        <w:t>CS_5002_Project_Report_Code_Explanation_QZ_</w:t>
+      </w:r>
+      <w:proofErr w:type="gramStart"/>
+      <w:r>
+        <w:rPr>
+          <w:rFonts w:ascii="Calibri" w:eastAsia="Calibri" w:hAnsi="Calibri" w:cs="Calibri"/>
+          <w:b/>
+          <w:i/>
+        </w:rPr>
+        <w:t>ZZ.ipynb</w:t>
+      </w:r>
+      <w:proofErr w:type="gramEnd"/>
       <w:r>
         <w:rPr>
           <w:rFonts w:ascii="Calibri" w:eastAsia="Calibri" w:hAnsi="Calibri" w:cs="Calibri"/>
@@ -6372,6 +6484,7 @@
         </w:rPr>
         <w:t xml:space="preserve">The first step involves reading and processing the data from the CSV file. We initialize dictionaries and an </w:t>
       </w:r>
+      <w:proofErr w:type="spellStart"/>
       <w:r>
         <w:rPr>
           <w:rFonts w:ascii="Calibri" w:eastAsia="Calibri" w:hAnsi="Calibri" w:cs="Calibri"/>
@@ -6379,6 +6492,7 @@
         </w:rPr>
         <w:t>edge_list</w:t>
       </w:r>
+      <w:proofErr w:type="spellEnd"/>
       <w:r>
         <w:rPr>
           <w:rFonts w:ascii="Calibri" w:eastAsia="Calibri" w:hAnsi="Calibri" w:cs="Calibri"/>
@@ -6536,7 +6650,15 @@
         <w:fldChar w:fldCharType="end"/>
       </w:r>
       <w:r>
-        <w:t xml:space="preserve"> Without adding virtual points, a project may have multiple start and end points </w:t>
+        <w:t xml:space="preserve"> Without adding virtual points, a project may have multiple start and end </w:t>
+      </w:r>
+      <w:proofErr w:type="gramStart"/>
+      <w:r>
+        <w:t>points</w:t>
+      </w:r>
+      <w:proofErr w:type="gramEnd"/>
+      <w:r>
+        <w:t xml:space="preserve"> </w:t>
       </w:r>
     </w:p>
     <w:p>
@@ -6682,6 +6804,7 @@
         </w:rPr>
         <w:t xml:space="preserve">. For each task, we update the </w:t>
       </w:r>
+      <w:proofErr w:type="spellStart"/>
       <w:r>
         <w:rPr>
           <w:rFonts w:ascii="Calibri" w:eastAsia="Calibri" w:hAnsi="Calibri" w:cs="Calibri"/>
@@ -6689,12 +6812,14 @@
         </w:rPr>
         <w:t>id_to_name_dict</w:t>
       </w:r>
+      <w:proofErr w:type="spellEnd"/>
       <w:r>
         <w:rPr>
           <w:rFonts w:ascii="Calibri" w:eastAsia="Calibri" w:hAnsi="Calibri" w:cs="Calibri"/>
         </w:rPr>
         <w:t xml:space="preserve"> with the task's node label and duration, </w:t>
       </w:r>
+      <w:proofErr w:type="spellStart"/>
       <w:r>
         <w:rPr>
           <w:rFonts w:ascii="Calibri" w:eastAsia="Calibri" w:hAnsi="Calibri" w:cs="Calibri"/>
@@ -6702,12 +6827,14 @@
         </w:rPr>
         <w:t>id_duration_dict</w:t>
       </w:r>
+      <w:proofErr w:type="spellEnd"/>
       <w:r>
         <w:rPr>
           <w:rFonts w:ascii="Calibri" w:eastAsia="Calibri" w:hAnsi="Calibri" w:cs="Calibri"/>
         </w:rPr>
         <w:t xml:space="preserve"> with the node label and its duration, and </w:t>
       </w:r>
+      <w:proofErr w:type="spellStart"/>
       <w:r>
         <w:rPr>
           <w:rFonts w:ascii="Calibri" w:eastAsia="Calibri" w:hAnsi="Calibri" w:cs="Calibri"/>
@@ -6715,6 +6842,7 @@
         </w:rPr>
         <w:t>id_description_dict</w:t>
       </w:r>
+      <w:proofErr w:type="spellEnd"/>
       <w:r>
         <w:rPr>
           <w:rFonts w:ascii="Calibri" w:eastAsia="Calibri" w:hAnsi="Calibri" w:cs="Calibri"/>
@@ -6743,6 +6871,7 @@
         </w:rPr>
         <w:t xml:space="preserve">We then create directed edges between tasks based on their dependencies, updating the </w:t>
       </w:r>
+      <w:proofErr w:type="spellStart"/>
       <w:r>
         <w:rPr>
           <w:rFonts w:ascii="Calibri" w:eastAsia="Calibri" w:hAnsi="Calibri" w:cs="Calibri"/>
@@ -6750,6 +6879,7 @@
         </w:rPr>
         <w:t>edge_list</w:t>
       </w:r>
+      <w:proofErr w:type="spellEnd"/>
       <w:r>
         <w:rPr>
           <w:rFonts w:ascii="Calibri" w:eastAsia="Calibri" w:hAnsi="Calibri" w:cs="Calibri"/>
@@ -6778,6 +6908,7 @@
         </w:rPr>
         <w:t xml:space="preserve">Once the input data is processed, we have the necessary information stored in dictionaries and the </w:t>
       </w:r>
+      <w:proofErr w:type="spellStart"/>
       <w:r>
         <w:rPr>
           <w:rFonts w:ascii="Calibri" w:eastAsia="Calibri" w:hAnsi="Calibri" w:cs="Calibri"/>
@@ -6785,6 +6916,7 @@
         </w:rPr>
         <w:t>edge_list</w:t>
       </w:r>
+      <w:proofErr w:type="spellEnd"/>
       <w:r>
         <w:rPr>
           <w:rFonts w:ascii="Calibri" w:eastAsia="Calibri" w:hAnsi="Calibri" w:cs="Calibri"/>
@@ -6831,49 +6963,124 @@
           <w:sz w:val="24"/>
           <w:szCs w:val="24"/>
         </w:rPr>
-        <w:t>Step 2: Represent the graph using NetworkX</w:t>
+        <w:t xml:space="preserve">Step 2: Represent the graph using </w:t>
+      </w:r>
+      <w:proofErr w:type="spellStart"/>
+      <w:proofErr w:type="gramStart"/>
+      <w:r>
+        <w:rPr>
+          <w:rFonts w:asciiTheme="minorHAnsi" w:hAnsiTheme="minorHAnsi" w:cstheme="minorBidi"/>
+          <w:b/>
+          <w:color w:val="000000" w:themeColor="text1"/>
+          <w:sz w:val="24"/>
+          <w:szCs w:val="24"/>
+        </w:rPr>
+        <w:t>NetworkX</w:t>
       </w:r>
       <w:bookmarkEnd w:id="27"/>
       <w:bookmarkEnd w:id="28"/>
-    </w:p>
-    <w:p>
-      <w:pPr>
-        <w:jc w:val="both"/>
-        <w:rPr>
-          <w:rFonts w:ascii="Calibri" w:eastAsia="Calibri" w:hAnsi="Calibri" w:cs="Calibri"/>
-        </w:rPr>
-      </w:pPr>
-    </w:p>
-    <w:p>
-      <w:pPr>
-        <w:jc w:val="both"/>
-        <w:rPr>
-          <w:rFonts w:ascii="Calibri" w:eastAsia="Calibri" w:hAnsi="Calibri" w:cs="Calibri"/>
-        </w:rPr>
-      </w:pPr>
-      <w:r>
-        <w:rPr>
-          <w:rFonts w:ascii="Calibri" w:eastAsia="Calibri" w:hAnsi="Calibri" w:cs="Calibri"/>
-        </w:rPr>
-        <w:t>In this step, we represent the project's task dependency graph using the NetworkX library recommended by our Professor. NetworkX can work with complex graphs and networks, making it an ideal choice for our project. The primary objective of this step is to create a directed graph object (</w:t>
-      </w:r>
-      <w:hyperlink r:id="rId20" w:history="1">
-        <w:r>
-          <w:rPr>
-            <w:rStyle w:val="Hyperlink"/>
-            <w:rFonts w:ascii="Calibri" w:eastAsia="Calibri" w:hAnsi="Calibri" w:cs="Calibri"/>
-            <w:b/>
-            <w:bCs/>
-          </w:rPr>
-          <w:t>DiGraph</w:t>
-        </w:r>
-      </w:hyperlink>
+      <w:proofErr w:type="spellEnd"/>
+      <w:proofErr w:type="gramEnd"/>
+    </w:p>
+    <w:p>
+      <w:pPr>
+        <w:jc w:val="both"/>
+        <w:rPr>
+          <w:rFonts w:ascii="Calibri" w:eastAsia="Calibri" w:hAnsi="Calibri" w:cs="Calibri"/>
+        </w:rPr>
+      </w:pPr>
+    </w:p>
+    <w:p>
+      <w:pPr>
+        <w:jc w:val="both"/>
+        <w:rPr>
+          <w:rFonts w:ascii="Calibri" w:eastAsia="Calibri" w:hAnsi="Calibri" w:cs="Calibri"/>
+        </w:rPr>
+      </w:pPr>
+      <w:r>
+        <w:rPr>
+          <w:rFonts w:ascii="Calibri" w:eastAsia="Calibri" w:hAnsi="Calibri" w:cs="Calibri"/>
+        </w:rPr>
+        <w:t xml:space="preserve">In this step, we represent the project's task dependency graph using the </w:t>
+      </w:r>
+      <w:proofErr w:type="spellStart"/>
+      <w:r>
+        <w:rPr>
+          <w:rFonts w:ascii="Calibri" w:eastAsia="Calibri" w:hAnsi="Calibri" w:cs="Calibri"/>
+        </w:rPr>
+        <w:t>NetworkX</w:t>
+      </w:r>
+      <w:proofErr w:type="spellEnd"/>
+      <w:r>
+        <w:rPr>
+          <w:rFonts w:ascii="Calibri" w:eastAsia="Calibri" w:hAnsi="Calibri" w:cs="Calibri"/>
+        </w:rPr>
+        <w:t xml:space="preserve"> library recommended by our </w:t>
+      </w:r>
+      <w:proofErr w:type="gramStart"/>
+      <w:r>
+        <w:rPr>
+          <w:rFonts w:ascii="Calibri" w:eastAsia="Calibri" w:hAnsi="Calibri" w:cs="Calibri"/>
+        </w:rPr>
+        <w:t>Professor</w:t>
+      </w:r>
+      <w:proofErr w:type="gramEnd"/>
+      <w:r>
+        <w:rPr>
+          <w:rFonts w:ascii="Calibri" w:eastAsia="Calibri" w:hAnsi="Calibri" w:cs="Calibri"/>
+        </w:rPr>
+        <w:t xml:space="preserve">. </w:t>
+      </w:r>
+      <w:proofErr w:type="spellStart"/>
+      <w:r>
+        <w:rPr>
+          <w:rFonts w:ascii="Calibri" w:eastAsia="Calibri" w:hAnsi="Calibri" w:cs="Calibri"/>
+        </w:rPr>
+        <w:t>NetworkX</w:t>
+      </w:r>
+      <w:proofErr w:type="spellEnd"/>
+      <w:r>
+        <w:rPr>
+          <w:rFonts w:ascii="Calibri" w:eastAsia="Calibri" w:hAnsi="Calibri" w:cs="Calibri"/>
+        </w:rPr>
+        <w:t xml:space="preserve"> can work with complex graphs and networks, making it an ideal choice for our project. The primary objective of this step is to create a directed graph object (</w:t>
+      </w:r>
+      <w:proofErr w:type="spellStart"/>
+      <w:r>
+        <w:fldChar w:fldCharType="begin"/>
+      </w:r>
+      <w:r>
+        <w:instrText>HYPERLINK "https://networkx.org/documentation/stable/reference/classes/digraph.html"</w:instrText>
+      </w:r>
+      <w:r>
+        <w:fldChar w:fldCharType="separate"/>
+      </w:r>
+      <w:r>
+        <w:rPr>
+          <w:rStyle w:val="Hyperlink"/>
+          <w:rFonts w:ascii="Calibri" w:eastAsia="Calibri" w:hAnsi="Calibri" w:cs="Calibri"/>
+          <w:b/>
+          <w:bCs/>
+        </w:rPr>
+        <w:t>DiGraph</w:t>
+      </w:r>
+      <w:proofErr w:type="spellEnd"/>
+      <w:r>
+        <w:rPr>
+          <w:rStyle w:val="Hyperlink"/>
+          <w:rFonts w:ascii="Calibri" w:eastAsia="Calibri" w:hAnsi="Calibri" w:cs="Calibri"/>
+          <w:b/>
+          <w:bCs/>
+        </w:rPr>
+        <w:fldChar w:fldCharType="end"/>
+      </w:r>
       <w:r>
         <w:rPr>
           <w:rFonts w:ascii="Calibri" w:eastAsia="Calibri" w:hAnsi="Calibri" w:cs="Calibri"/>
         </w:rPr>
         <w:t xml:space="preserve">) and add the edges from the previously created </w:t>
       </w:r>
+      <w:proofErr w:type="spellStart"/>
       <w:r>
         <w:rPr>
           <w:rFonts w:ascii="Calibri" w:eastAsia="Calibri" w:hAnsi="Calibri" w:cs="Calibri"/>
@@ -6881,6 +7088,7 @@
         </w:rPr>
         <w:t>edge_list</w:t>
       </w:r>
+      <w:proofErr w:type="spellEnd"/>
       <w:r>
         <w:rPr>
           <w:rFonts w:ascii="Calibri" w:eastAsia="Calibri" w:hAnsi="Calibri" w:cs="Calibri"/>
@@ -6924,7 +7132,8 @@
         <w:lastRenderedPageBreak/>
         <w:t xml:space="preserve">To begin, we instantiate a new directed graph object G and add edges to it using the </w:t>
       </w:r>
-      <w:hyperlink r:id="rId21" w:history="1">
+      <w:hyperlink r:id="rId20" w:history="1">
+        <w:proofErr w:type="spellStart"/>
         <w:r>
           <w:rPr>
             <w:rStyle w:val="Hyperlink"/>
@@ -6934,6 +7143,7 @@
           </w:rPr>
           <w:t>add_edges_from</w:t>
         </w:r>
+        <w:proofErr w:type="spellEnd"/>
       </w:hyperlink>
       <w:r>
         <w:rPr>
@@ -6947,6 +7157,7 @@
         </w:rPr>
         <w:t xml:space="preserve"> This function takes the </w:t>
       </w:r>
+      <w:proofErr w:type="spellStart"/>
       <w:r>
         <w:rPr>
           <w:rFonts w:ascii="Calibri" w:eastAsia="Calibri" w:hAnsi="Calibri" w:cs="Calibri"/>
@@ -6954,13 +7165,15 @@
         </w:rPr>
         <w:t>edge_list</w:t>
       </w:r>
+      <w:proofErr w:type="spellEnd"/>
       <w:r>
         <w:rPr>
           <w:rFonts w:ascii="Calibri" w:eastAsia="Calibri" w:hAnsi="Calibri" w:cs="Calibri"/>
         </w:rPr>
         <w:t xml:space="preserve"> as input and adds each edge to the graph. Since we are working with a DAG, it is essential to ensure that our graph G is a valid DAG. We use the </w:t>
       </w:r>
-      <w:hyperlink r:id="rId22" w:anchor="is-directed-acyclic-graph" w:history="1">
+      <w:hyperlink r:id="rId21" w:anchor="is-directed-acyclic-graph" w:history="1">
+        <w:proofErr w:type="spellStart"/>
         <w:r>
           <w:rPr>
             <w:rStyle w:val="Hyperlink"/>
@@ -6970,6 +7183,7 @@
           </w:rPr>
           <w:t>is_directed_acyclic_graph</w:t>
         </w:r>
+        <w:proofErr w:type="spellEnd"/>
       </w:hyperlink>
       <w:r>
         <w:rPr>
@@ -7003,7 +7217,21 @@
         <w:rPr>
           <w:rFonts w:ascii="Calibri" w:eastAsia="Calibri" w:hAnsi="Calibri" w:cs="Calibri"/>
         </w:rPr>
-        <w:t>Finally, we print the graph representation information to verify that our graph has been correctly constructed. The output shows that our graph G is a DiGraph with 1</w:t>
+        <w:t xml:space="preserve">Finally, we print the graph representation information to verify that our graph has been correctly constructed. The output shows that our graph G is a </w:t>
+      </w:r>
+      <w:proofErr w:type="spellStart"/>
+      <w:r>
+        <w:rPr>
+          <w:rFonts w:ascii="Calibri" w:eastAsia="Calibri" w:hAnsi="Calibri" w:cs="Calibri"/>
+        </w:rPr>
+        <w:t>DiGraph</w:t>
+      </w:r>
+      <w:proofErr w:type="spellEnd"/>
+      <w:r>
+        <w:rPr>
+          <w:rFonts w:ascii="Calibri" w:eastAsia="Calibri" w:hAnsi="Calibri" w:cs="Calibri"/>
+        </w:rPr>
+        <w:t xml:space="preserve"> with 1</w:t>
       </w:r>
       <w:r>
         <w:rPr>
@@ -7015,7 +7243,21 @@
         <w:rPr>
           <w:rFonts w:ascii="Calibri" w:eastAsia="Calibri" w:hAnsi="Calibri" w:cs="Calibri"/>
         </w:rPr>
-        <w:t xml:space="preserve"> nodes and 15 edges and confirms that it is a valid directed acyclic graph. By representing the graph using NetworkX, we can now leverage the library's extensive functionalities to analyze the graph</w:t>
+        <w:t xml:space="preserve"> nodes and 15 edges and confirms that it is a valid directed acyclic graph. By representing the graph using </w:t>
+      </w:r>
+      <w:proofErr w:type="spellStart"/>
+      <w:r>
+        <w:rPr>
+          <w:rFonts w:ascii="Calibri" w:eastAsia="Calibri" w:hAnsi="Calibri" w:cs="Calibri"/>
+        </w:rPr>
+        <w:t>NetworkX</w:t>
+      </w:r>
+      <w:proofErr w:type="spellEnd"/>
+      <w:r>
+        <w:rPr>
+          <w:rFonts w:ascii="Calibri" w:eastAsia="Calibri" w:hAnsi="Calibri" w:cs="Calibri"/>
+        </w:rPr>
+        <w:t>, we can now leverage the library's extensive functionalities to analyze the graph</w:t>
       </w:r>
       <w:r>
         <w:rPr>
@@ -7059,10 +7301,22 @@
           <w:sz w:val="24"/>
           <w:szCs w:val="24"/>
         </w:rPr>
-        <w:t>Step 3: Find the critical path / the longest path</w:t>
+        <w:t xml:space="preserve">Step 3: Find the critical path / the longest </w:t>
+      </w:r>
+      <w:proofErr w:type="gramStart"/>
+      <w:r>
+        <w:rPr>
+          <w:rFonts w:asciiTheme="minorHAnsi" w:hAnsiTheme="minorHAnsi" w:cstheme="minorHAnsi"/>
+          <w:b/>
+          <w:color w:val="000000" w:themeColor="text1"/>
+          <w:sz w:val="24"/>
+          <w:szCs w:val="24"/>
+        </w:rPr>
+        <w:t>path</w:t>
       </w:r>
       <w:bookmarkEnd w:id="29"/>
       <w:bookmarkEnd w:id="30"/>
+      <w:proofErr w:type="gramEnd"/>
     </w:p>
     <w:p>
       <w:pPr>
@@ -7095,7 +7349,21 @@
         <w:rPr>
           <w:rFonts w:ascii="Calibri" w:eastAsia="Calibri" w:hAnsi="Calibri" w:cs="Calibri"/>
         </w:rPr>
-        <w:t>he critical path represents the sequence of tasks that take the longest time to complete, determining the minimum project duration. To accomplish this, we implement a brute-force approach using the NetworkX library.</w:t>
+        <w:t xml:space="preserve">he critical path represents the sequence of tasks that take the longest time to complete, determining the minimum project duration. To accomplish this, we implement a brute-force approach using the </w:t>
+      </w:r>
+      <w:proofErr w:type="spellStart"/>
+      <w:r>
+        <w:rPr>
+          <w:rFonts w:ascii="Calibri" w:eastAsia="Calibri" w:hAnsi="Calibri" w:cs="Calibri"/>
+        </w:rPr>
+        <w:t>NetworkX</w:t>
+      </w:r>
+      <w:proofErr w:type="spellEnd"/>
+      <w:r>
+        <w:rPr>
+          <w:rFonts w:ascii="Calibri" w:eastAsia="Calibri" w:hAnsi="Calibri" w:cs="Calibri"/>
+        </w:rPr>
+        <w:t xml:space="preserve"> library.</w:t>
       </w:r>
     </w:p>
     <w:p>
@@ -7119,6 +7387,7 @@
         </w:rPr>
         <w:t xml:space="preserve">First, we define the </w:t>
       </w:r>
+      <w:proofErr w:type="spellStart"/>
       <w:r>
         <w:rPr>
           <w:rFonts w:ascii="Calibri" w:eastAsia="Calibri" w:hAnsi="Calibri" w:cs="Calibri"/>
@@ -7126,12 +7395,14 @@
         </w:rPr>
         <w:t>find_longest_path</w:t>
       </w:r>
+      <w:proofErr w:type="spellEnd"/>
       <w:r>
         <w:rPr>
           <w:rFonts w:ascii="Calibri" w:eastAsia="Calibri" w:hAnsi="Calibri" w:cs="Calibri"/>
         </w:rPr>
         <w:t xml:space="preserve"> function that takes a graph, a start node, and an end node as its arguments. Within this function, we initialize the </w:t>
       </w:r>
+      <w:proofErr w:type="spellStart"/>
       <w:r>
         <w:rPr>
           <w:rFonts w:ascii="Calibri" w:eastAsia="Calibri" w:hAnsi="Calibri" w:cs="Calibri"/>
@@ -7139,12 +7410,14 @@
         </w:rPr>
         <w:t>longest_path</w:t>
       </w:r>
+      <w:proofErr w:type="spellEnd"/>
       <w:r>
         <w:rPr>
           <w:rFonts w:ascii="Calibri" w:eastAsia="Calibri" w:hAnsi="Calibri" w:cs="Calibri"/>
         </w:rPr>
         <w:t xml:space="preserve"> as an empty list and the </w:t>
       </w:r>
+      <w:proofErr w:type="spellStart"/>
       <w:r>
         <w:rPr>
           <w:rFonts w:ascii="Calibri" w:eastAsia="Calibri" w:hAnsi="Calibri" w:cs="Calibri"/>
@@ -7152,13 +7425,15 @@
         </w:rPr>
         <w:t>longest_length</w:t>
       </w:r>
+      <w:proofErr w:type="spellEnd"/>
       <w:r>
         <w:rPr>
           <w:rFonts w:ascii="Calibri" w:eastAsia="Calibri" w:hAnsi="Calibri" w:cs="Calibri"/>
         </w:rPr>
         <w:t xml:space="preserve"> as negative infinity. We then iterate through all simple paths between the start and end nodes, using the </w:t>
       </w:r>
-      <w:hyperlink r:id="rId23" w:history="1">
+      <w:hyperlink r:id="rId22" w:history="1">
+        <w:proofErr w:type="spellStart"/>
         <w:r>
           <w:rPr>
             <w:rStyle w:val="Hyperlink"/>
@@ -7168,6 +7443,7 @@
           </w:rPr>
           <w:t>all_simple_paths</w:t>
         </w:r>
+        <w:proofErr w:type="spellEnd"/>
       </w:hyperlink>
       <w:r>
         <w:rPr>
@@ -7203,6 +7479,7 @@
         </w:rPr>
         <w:t xml:space="preserve">For each simple path, we calculate its length by summing the durations of its nodes using the </w:t>
       </w:r>
+      <w:proofErr w:type="spellStart"/>
       <w:r>
         <w:rPr>
           <w:rFonts w:ascii="Calibri" w:eastAsia="Calibri" w:hAnsi="Calibri" w:cs="Calibri"/>
@@ -7210,12 +7487,14 @@
         </w:rPr>
         <w:t>id_duration_dict</w:t>
       </w:r>
+      <w:proofErr w:type="spellEnd"/>
       <w:r>
         <w:rPr>
           <w:rFonts w:ascii="Calibri" w:eastAsia="Calibri" w:hAnsi="Calibri" w:cs="Calibri"/>
         </w:rPr>
         <w:t xml:space="preserve">. If the length is greater than the current </w:t>
       </w:r>
+      <w:proofErr w:type="spellStart"/>
       <w:r>
         <w:rPr>
           <w:rFonts w:ascii="Calibri" w:eastAsia="Calibri" w:hAnsi="Calibri" w:cs="Calibri"/>
@@ -7223,12 +7502,14 @@
         </w:rPr>
         <w:t>longest_length</w:t>
       </w:r>
+      <w:proofErr w:type="spellEnd"/>
       <w:r>
         <w:rPr>
           <w:rFonts w:ascii="Calibri" w:eastAsia="Calibri" w:hAnsi="Calibri" w:cs="Calibri"/>
         </w:rPr>
         <w:t xml:space="preserve">, we update the </w:t>
       </w:r>
+      <w:proofErr w:type="spellStart"/>
       <w:r>
         <w:rPr>
           <w:rFonts w:ascii="Calibri" w:eastAsia="Calibri" w:hAnsi="Calibri" w:cs="Calibri"/>
@@ -7236,12 +7517,14 @@
         </w:rPr>
         <w:t>longest_length</w:t>
       </w:r>
+      <w:proofErr w:type="spellEnd"/>
       <w:r>
         <w:rPr>
           <w:rFonts w:ascii="Calibri" w:eastAsia="Calibri" w:hAnsi="Calibri" w:cs="Calibri"/>
         </w:rPr>
         <w:t xml:space="preserve"> and the </w:t>
       </w:r>
+      <w:proofErr w:type="spellStart"/>
       <w:r>
         <w:rPr>
           <w:rFonts w:ascii="Calibri" w:eastAsia="Calibri" w:hAnsi="Calibri" w:cs="Calibri"/>
@@ -7249,12 +7532,14 @@
         </w:rPr>
         <w:t>longest_path</w:t>
       </w:r>
+      <w:proofErr w:type="spellEnd"/>
       <w:r>
         <w:rPr>
           <w:rFonts w:ascii="Calibri" w:eastAsia="Calibri" w:hAnsi="Calibri" w:cs="Calibri"/>
         </w:rPr>
         <w:t xml:space="preserve"> accordingly. Once all simple paths have been processed, the function returns the </w:t>
       </w:r>
+      <w:proofErr w:type="spellStart"/>
       <w:r>
         <w:rPr>
           <w:rFonts w:ascii="Calibri" w:eastAsia="Calibri" w:hAnsi="Calibri" w:cs="Calibri"/>
@@ -7262,12 +7547,14 @@
         </w:rPr>
         <w:t>longest_path</w:t>
       </w:r>
+      <w:proofErr w:type="spellEnd"/>
       <w:r>
         <w:rPr>
           <w:rFonts w:ascii="Calibri" w:eastAsia="Calibri" w:hAnsi="Calibri" w:cs="Calibri"/>
         </w:rPr>
         <w:t xml:space="preserve"> and its </w:t>
       </w:r>
+      <w:proofErr w:type="spellStart"/>
       <w:r>
         <w:rPr>
           <w:rFonts w:ascii="Calibri" w:eastAsia="Calibri" w:hAnsi="Calibri" w:cs="Calibri"/>
@@ -7275,6 +7562,7 @@
         </w:rPr>
         <w:t>longest_length</w:t>
       </w:r>
+      <w:proofErr w:type="spellEnd"/>
       <w:r>
         <w:rPr>
           <w:rFonts w:ascii="Calibri" w:eastAsia="Calibri" w:hAnsi="Calibri" w:cs="Calibri"/>
@@ -7303,6 +7591,7 @@
         </w:rPr>
         <w:t xml:space="preserve">Next, we call the </w:t>
       </w:r>
+      <w:proofErr w:type="spellStart"/>
       <w:r>
         <w:rPr>
           <w:rFonts w:ascii="Calibri" w:eastAsia="Calibri" w:hAnsi="Calibri" w:cs="Calibri"/>
@@ -7310,6 +7599,7 @@
         </w:rPr>
         <w:t>find_longest_path</w:t>
       </w:r>
+      <w:proofErr w:type="spellEnd"/>
       <w:r>
         <w:rPr>
           <w:rFonts w:ascii="Calibri" w:eastAsia="Calibri" w:hAnsi="Calibri" w:cs="Calibri"/>
@@ -7329,6 +7619,7 @@
         </w:rPr>
         <w:t xml:space="preserve">, </w:t>
       </w:r>
+      <w:proofErr w:type="spellStart"/>
       <w:r>
         <w:rPr>
           <w:rFonts w:ascii="Calibri" w:eastAsia="Calibri" w:hAnsi="Calibri" w:cs="Calibri"/>
@@ -7336,12 +7627,14 @@
         </w:rPr>
         <w:t>start_node</w:t>
       </w:r>
+      <w:proofErr w:type="spellEnd"/>
       <w:r>
         <w:rPr>
           <w:rFonts w:ascii="Calibri" w:eastAsia="Calibri" w:hAnsi="Calibri" w:cs="Calibri"/>
         </w:rPr>
         <w:t xml:space="preserve">, and </w:t>
       </w:r>
+      <w:proofErr w:type="spellStart"/>
       <w:r>
         <w:rPr>
           <w:rFonts w:ascii="Calibri" w:eastAsia="Calibri" w:hAnsi="Calibri" w:cs="Calibri"/>
@@ -7349,6 +7642,7 @@
         </w:rPr>
         <w:t>end_node</w:t>
       </w:r>
+      <w:proofErr w:type="spellEnd"/>
       <w:r>
         <w:rPr>
           <w:rFonts w:ascii="Calibri" w:eastAsia="Calibri" w:hAnsi="Calibri" w:cs="Calibri"/>
@@ -7460,7 +7754,7 @@
         </w:rPr>
         <w:t xml:space="preserve">First, we create a new figure using </w:t>
       </w:r>
-      <w:hyperlink r:id="rId24" w:history="1">
+      <w:hyperlink r:id="rId23" w:history="1">
         <w:r>
           <w:rPr>
             <w:rStyle w:val="Hyperlink"/>
@@ -7487,7 +7781,8 @@
         </w:rPr>
         <w:t xml:space="preserve">Next, we generate the node positions for our graph using the </w:t>
       </w:r>
-      <w:hyperlink r:id="rId25" w:history="1">
+      <w:hyperlink r:id="rId24" w:history="1">
+        <w:proofErr w:type="spellStart"/>
         <w:r>
           <w:rPr>
             <w:rStyle w:val="Hyperlink"/>
@@ -7497,6 +7792,7 @@
           </w:rPr>
           <w:t>shell_layout</w:t>
         </w:r>
+        <w:proofErr w:type="spellEnd"/>
       </w:hyperlink>
       <w:r>
         <w:rPr>
@@ -7536,7 +7832,21 @@
         <w:rPr>
           <w:rFonts w:ascii="Calibri" w:eastAsia="Calibri" w:hAnsi="Calibri" w:cs="Calibri"/>
         </w:rPr>
-        <w:t>We then define the node and edge colors for our plot. Nodes belonging to the critical path are colored red, while other nodes are colored steelblue. Similarly, edges belonging to the critical path are colored red, and all other edges are colored grey.</w:t>
+        <w:t xml:space="preserve">We then define the node and edge colors for our plot. Nodes belonging to the critical path are colored red, while other nodes are colored </w:t>
+      </w:r>
+      <w:proofErr w:type="spellStart"/>
+      <w:r>
+        <w:rPr>
+          <w:rFonts w:ascii="Calibri" w:eastAsia="Calibri" w:hAnsi="Calibri" w:cs="Calibri"/>
+        </w:rPr>
+        <w:t>steelblue</w:t>
+      </w:r>
+      <w:proofErr w:type="spellEnd"/>
+      <w:r>
+        <w:rPr>
+          <w:rFonts w:ascii="Calibri" w:eastAsia="Calibri" w:hAnsi="Calibri" w:cs="Calibri"/>
+        </w:rPr>
+        <w:t>. Similarly, edges belonging to the critical path are colored red, and all other edges are colored grey.</w:t>
       </w:r>
     </w:p>
     <w:p>
@@ -7560,7 +7870,7 @@
         </w:rPr>
         <w:t xml:space="preserve">With the layout and styling defined, we proceed to draw the DAG using the </w:t>
       </w:r>
-      <w:hyperlink r:id="rId26" w:history="1">
+      <w:hyperlink r:id="rId25" w:history="1">
         <w:r>
           <w:rPr>
             <w:rStyle w:val="Hyperlink"/>
@@ -7627,7 +7937,8 @@
         </w:rPr>
         <w:t xml:space="preserve"> </w:t>
       </w:r>
-      <w:hyperlink r:id="rId27" w:history="1">
+      <w:hyperlink r:id="rId26" w:history="1">
+        <w:proofErr w:type="spellStart"/>
         <w:r>
           <w:rPr>
             <w:rStyle w:val="Hyperlink"/>
@@ -7635,6 +7946,7 @@
           </w:rPr>
           <w:t>savefig</w:t>
         </w:r>
+        <w:proofErr w:type="spellEnd"/>
       </w:hyperlink>
       <w:r>
         <w:rPr>
@@ -7660,7 +7972,7 @@
         </w:rPr>
         <w:t xml:space="preserve"> display the plot using </w:t>
       </w:r>
-      <w:hyperlink r:id="rId28" w:history="1">
+      <w:hyperlink r:id="rId27" w:history="1">
         <w:r>
           <w:rPr>
             <w:rStyle w:val="Hyperlink"/>
@@ -7687,7 +7999,8 @@
         </w:rPr>
         <w:t xml:space="preserve">and clear the current figure with </w:t>
       </w:r>
-      <w:hyperlink r:id="rId29" w:history="1">
+      <w:hyperlink r:id="rId28" w:history="1">
+        <w:proofErr w:type="spellStart"/>
         <w:r>
           <w:rPr>
             <w:rStyle w:val="Hyperlink"/>
@@ -7695,6 +8008,7 @@
           </w:rPr>
           <w:t>clf</w:t>
         </w:r>
+        <w:proofErr w:type="spellEnd"/>
       </w:hyperlink>
       <w:r>
         <w:rPr>
@@ -7759,7 +8073,7 @@
                     <pic:cNvPicPr/>
                   </pic:nvPicPr>
                   <pic:blipFill>
-                    <a:blip r:embed="rId30"/>
+                    <a:blip r:embed="rId29"/>
                     <a:stretch>
                       <a:fillRect/>
                     </a:stretch>
@@ -7856,10 +8170,22 @@
           <w:szCs w:val="24"/>
         </w:rPr>
         <w:lastRenderedPageBreak/>
-        <w:t>Step 5: Generate summarized message</w:t>
+        <w:t xml:space="preserve">Step 5: Generate summarized </w:t>
+      </w:r>
+      <w:proofErr w:type="gramStart"/>
+      <w:r>
+        <w:rPr>
+          <w:rFonts w:asciiTheme="minorHAnsi" w:hAnsiTheme="minorHAnsi" w:cstheme="minorHAnsi"/>
+          <w:b/>
+          <w:color w:val="000000" w:themeColor="text1"/>
+          <w:sz w:val="24"/>
+          <w:szCs w:val="24"/>
+        </w:rPr>
+        <w:t>message</w:t>
       </w:r>
       <w:bookmarkEnd w:id="33"/>
       <w:bookmarkEnd w:id="34"/>
+      <w:proofErr w:type="gramEnd"/>
     </w:p>
     <w:p>
       <w:pPr>
@@ -7904,6 +8230,7 @@
         </w:rPr>
         <w:t xml:space="preserve">We create a function called </w:t>
       </w:r>
+      <w:proofErr w:type="spellStart"/>
       <w:r>
         <w:rPr>
           <w:rFonts w:ascii="Calibri" w:eastAsia="Calibri" w:hAnsi="Calibri" w:cs="Calibri"/>
@@ -7911,6 +8238,7 @@
         </w:rPr>
         <w:t>generate_summary</w:t>
       </w:r>
+      <w:proofErr w:type="spellEnd"/>
       <w:r>
         <w:rPr>
           <w:rFonts w:ascii="Calibri" w:eastAsia="Calibri" w:hAnsi="Calibri" w:cs="Calibri"/>
@@ -7983,7 +8311,7 @@
                     <pic:cNvPicPr/>
                   </pic:nvPicPr>
                   <pic:blipFill>
-                    <a:blip r:embed="rId31"/>
+                    <a:blip r:embed="rId30"/>
                     <a:stretch>
                       <a:fillRect/>
                     </a:stretch>
@@ -8395,7 +8723,49 @@
         <w:rPr>
           <w:rFonts w:ascii="Calibri" w:eastAsia="Calibri" w:hAnsi="Calibri" w:cs="Calibri"/>
         </w:rPr>
-        <w:t>Throughout our project, efficient collaboration was essential. We used Miro Board during brainstorming to refine our focus and select a topic. Code collaboration proved challenging as it was our first time coding together. We initially tried VSCode Live Share, but its limitations led us to adopt GitHub workflow with our preferred IDEs and GitHub Desktop for easier progress tracking and code review. For the project report, we used Word Online for text editing and plan to integrate text and code in Jupyter Notebook for a dynamic presentation.</w:t>
+        <w:t xml:space="preserve">Throughout our project, efficient collaboration was essential. We used Miro Board during brainstorming to refine our focus and select a topic. Code collaboration proved challenging as it was our </w:t>
+      </w:r>
+      <w:proofErr w:type="gramStart"/>
+      <w:r>
+        <w:rPr>
+          <w:rFonts w:ascii="Calibri" w:eastAsia="Calibri" w:hAnsi="Calibri" w:cs="Calibri"/>
+        </w:rPr>
+        <w:t>first time</w:t>
+      </w:r>
+      <w:proofErr w:type="gramEnd"/>
+      <w:r>
+        <w:rPr>
+          <w:rFonts w:ascii="Calibri" w:eastAsia="Calibri" w:hAnsi="Calibri" w:cs="Calibri"/>
+        </w:rPr>
+        <w:t xml:space="preserve"> coding together. We initially tried </w:t>
+      </w:r>
+      <w:proofErr w:type="spellStart"/>
+      <w:r>
+        <w:rPr>
+          <w:rFonts w:ascii="Calibri" w:eastAsia="Calibri" w:hAnsi="Calibri" w:cs="Calibri"/>
+        </w:rPr>
+        <w:t>VSCode</w:t>
+      </w:r>
+      <w:proofErr w:type="spellEnd"/>
+      <w:r>
+        <w:rPr>
+          <w:rFonts w:ascii="Calibri" w:eastAsia="Calibri" w:hAnsi="Calibri" w:cs="Calibri"/>
+        </w:rPr>
+        <w:t xml:space="preserve"> Live Share, but its limitations led us to adopt GitHub workflow with our preferred IDEs and GitHub Desktop for easier progress tracking and code review. For the project report, we used Word Online for text editing and plan to integrate text and code in </w:t>
+      </w:r>
+      <w:proofErr w:type="spellStart"/>
+      <w:r>
+        <w:rPr>
+          <w:rFonts w:ascii="Calibri" w:eastAsia="Calibri" w:hAnsi="Calibri" w:cs="Calibri"/>
+        </w:rPr>
+        <w:t>Jupyter</w:t>
+      </w:r>
+      <w:proofErr w:type="spellEnd"/>
+      <w:r>
+        <w:rPr>
+          <w:rFonts w:ascii="Calibri" w:eastAsia="Calibri" w:hAnsi="Calibri" w:cs="Calibri"/>
+        </w:rPr>
+        <w:t xml:space="preserve"> Notebook for a dynamic presentation.</w:t>
       </w:r>
     </w:p>
     <w:p>
@@ -8503,7 +8873,7 @@
         </w:rPr>
         <w:t xml:space="preserve">, even when dealing with tasks on the critical path, we might need to consider more factors than just estimating a duration. This would at least include early start time, early end time, late start time, and late end time, as indicated in this </w:t>
       </w:r>
-      <w:hyperlink r:id="rId32" w:history="1">
+      <w:hyperlink r:id="rId31" w:history="1">
         <w:r>
           <w:rPr>
             <w:rStyle w:val="Hyperlink"/>
@@ -8546,7 +8916,8 @@
         </w:rPr>
         <w:t xml:space="preserve">In terms of code implementation, there are some limitations due to our limited knowledge in graph theory, algorithms, and programming. For example, we leveraged </w:t>
       </w:r>
-      <w:hyperlink r:id="rId33" w:history="1">
+      <w:hyperlink r:id="rId32" w:history="1">
+        <w:proofErr w:type="spellStart"/>
         <w:r>
           <w:rPr>
             <w:rStyle w:val="Hyperlink"/>
@@ -8554,13 +8925,22 @@
           </w:rPr>
           <w:t>all_simple_paths</w:t>
         </w:r>
+        <w:proofErr w:type="spellEnd"/>
       </w:hyperlink>
       <w:r>
         <w:rPr>
           <w:rFonts w:ascii="Calibri" w:eastAsia="Calibri" w:hAnsi="Calibri" w:cs="Calibri"/>
         </w:rPr>
-        <w:t xml:space="preserve"> method from NetworkX</w:t>
-      </w:r>
+        <w:t xml:space="preserve"> method from </w:t>
+      </w:r>
+      <w:proofErr w:type="spellStart"/>
+      <w:r>
+        <w:rPr>
+          <w:rFonts w:ascii="Calibri" w:eastAsia="Calibri" w:hAnsi="Calibri" w:cs="Calibri"/>
+        </w:rPr>
+        <w:t>NetworkX</w:t>
+      </w:r>
+      <w:proofErr w:type="spellEnd"/>
       <w:r>
         <w:rPr>
           <w:rFonts w:ascii="Calibri" w:eastAsia="Calibri" w:hAnsi="Calibri" w:cs="Calibri"/>
@@ -8571,7 +8951,21 @@
         <w:rPr>
           <w:rFonts w:ascii="Calibri" w:eastAsia="Calibri" w:hAnsi="Calibri" w:cs="Calibri"/>
         </w:rPr>
-        <w:t xml:space="preserve">This is a simple but brute-force approach that is not the most efficient from a Big-O perspective. In the future, we could refine this. Also, the overall script may not have been properly packaged per the object-oriented programming guidelines, which is something we wish to improve in the near future after taking </w:t>
+        <w:t xml:space="preserve">This is a simple but brute-force approach that is not the most efficient from a Big-O perspective. In the future, we could refine this. Also, the overall script may not have been properly packaged per the object-oriented programming guidelines, which is something we wish to improve </w:t>
+      </w:r>
+      <w:proofErr w:type="gramStart"/>
+      <w:r>
+        <w:rPr>
+          <w:rFonts w:ascii="Calibri" w:eastAsia="Calibri" w:hAnsi="Calibri" w:cs="Calibri"/>
+        </w:rPr>
+        <w:t>in the near future</w:t>
+      </w:r>
+      <w:proofErr w:type="gramEnd"/>
+      <w:r>
+        <w:rPr>
+          <w:rFonts w:ascii="Calibri" w:eastAsia="Calibri" w:hAnsi="Calibri" w:cs="Calibri"/>
+        </w:rPr>
+        <w:t xml:space="preserve"> after taking </w:t>
       </w:r>
       <w:r>
         <w:rPr>
@@ -8613,12 +9007,34 @@
           <w:rFonts w:ascii="Calibri" w:eastAsia="Calibri" w:hAnsi="Calibri" w:cs="Calibri"/>
         </w:rPr>
       </w:pPr>
+      <w:proofErr w:type="spellStart"/>
       <w:r>
         <w:rPr>
           <w:rFonts w:ascii="Calibri" w:eastAsia="Calibri" w:hAnsi="Calibri" w:cs="Calibri"/>
         </w:rPr>
         <w:lastRenderedPageBreak/>
-        <w:t>NetworkX is a powerful Python toolset for data visualization, but our team lacks advanced knowledge and skills in using the module. Our current graph could be improved with more comprehensive labels and distributed flows (we only used shell layout and spring layout for the graph). Although we only printed step descriptions on the terminal, we plan to explore more features and make further improvements in the future. The graph maker will not be limited to NetworkX. Thanks to the great open-source community, there are many tools to try.</w:t>
+        <w:t>NetworkX</w:t>
+      </w:r>
+      <w:proofErr w:type="spellEnd"/>
+      <w:r>
+        <w:rPr>
+          <w:rFonts w:ascii="Calibri" w:eastAsia="Calibri" w:hAnsi="Calibri" w:cs="Calibri"/>
+        </w:rPr>
+        <w:t xml:space="preserve"> is a powerful Python toolset for data visualization, but our team lacks advanced knowledge and skills in using the module. Our current graph could be improved with more comprehensive labels and distributed flows (we only used shell layout and spring layout for the graph). Although we only printed step descriptions on the terminal, we plan to explore more features and make further improvements in the future. The graph maker will not be limited to </w:t>
+      </w:r>
+      <w:proofErr w:type="spellStart"/>
+      <w:r>
+        <w:rPr>
+          <w:rFonts w:ascii="Calibri" w:eastAsia="Calibri" w:hAnsi="Calibri" w:cs="Calibri"/>
+        </w:rPr>
+        <w:t>NetworkX</w:t>
+      </w:r>
+      <w:proofErr w:type="spellEnd"/>
+      <w:r>
+        <w:rPr>
+          <w:rFonts w:ascii="Calibri" w:eastAsia="Calibri" w:hAnsi="Calibri" w:cs="Calibri"/>
+        </w:rPr>
+        <w:t>. Thanks to the great open-source community, there are many tools to try.</w:t>
       </w:r>
     </w:p>
     <w:p>
@@ -8658,120 +9074,10 @@
           <w:sz w:val="24"/>
           <w:szCs w:val="24"/>
         </w:rPr>
-        <w:t>Key takeaways: Reflections for Zhiwei</w:t>
-      </w:r>
-      <w:bookmarkEnd w:id="42"/>
-      <w:bookmarkEnd w:id="43"/>
-    </w:p>
-    <w:p>
-      <w:pPr>
-        <w:jc w:val="both"/>
-        <w:rPr>
-          <w:rFonts w:ascii="Calibri" w:eastAsia="Calibri" w:hAnsi="Calibri" w:cs="Calibri"/>
-        </w:rPr>
-      </w:pPr>
-    </w:p>
-    <w:p>
-      <w:pPr>
-        <w:jc w:val="both"/>
-        <w:rPr>
-          <w:rFonts w:ascii="Calibri" w:eastAsia="Calibri" w:hAnsi="Calibri" w:cs="Calibri"/>
-        </w:rPr>
-      </w:pPr>
-      <w:r>
-        <w:rPr>
-          <w:rFonts w:ascii="Calibri" w:eastAsia="Calibri" w:hAnsi="Calibri" w:cs="Calibri"/>
-        </w:rPr>
-        <w:t>This project taught me that it is not enough to simply learn textbook knowledge, but it is equally important to apply it to real-world problems, which is the essence of computer science. Graph theory was a completely new concept to me, but through this project, I was able to gain a thorough understanding of its basics and how to apply it to practical problems. The effort we put into the project paid off, and we were able to produce a comprehensive project report.</w:t>
-      </w:r>
-    </w:p>
-    <w:p>
-      <w:pPr>
-        <w:jc w:val="both"/>
-        <w:rPr>
-          <w:rFonts w:ascii="Calibri" w:eastAsia="Calibri" w:hAnsi="Calibri" w:cs="Calibri"/>
-        </w:rPr>
-      </w:pPr>
-    </w:p>
-    <w:p>
-      <w:pPr>
-        <w:jc w:val="both"/>
-        <w:rPr>
-          <w:rFonts w:ascii="Calibri" w:eastAsia="Calibri" w:hAnsi="Calibri" w:cs="Calibri"/>
-        </w:rPr>
-      </w:pPr>
-      <w:r>
-        <w:rPr>
-          <w:rFonts w:ascii="Calibri" w:eastAsia="Calibri" w:hAnsi="Calibri" w:cs="Calibri"/>
-        </w:rPr>
-        <w:t>Additionally, I gained valuable experience using new tools such as NetworkX, matplotlib, and Jupyter Notebook. Although it was the first time working with these tools, I believe that they will be useful in my future studies as my programming and algorithmic knowledge continues to grow.</w:t>
-      </w:r>
-    </w:p>
-    <w:p>
-      <w:pPr>
-        <w:jc w:val="both"/>
-        <w:rPr>
-          <w:rFonts w:ascii="Calibri" w:eastAsia="Calibri" w:hAnsi="Calibri" w:cs="Calibri"/>
-        </w:rPr>
-      </w:pPr>
-    </w:p>
-    <w:p>
-      <w:pPr>
-        <w:jc w:val="both"/>
-        <w:rPr>
-          <w:rFonts w:ascii="Calibri" w:eastAsia="Calibri" w:hAnsi="Calibri" w:cs="Calibri"/>
-        </w:rPr>
-      </w:pPr>
-      <w:r>
-        <w:rPr>
-          <w:rFonts w:ascii="Calibri" w:eastAsia="Calibri" w:hAnsi="Calibri" w:cs="Calibri"/>
-        </w:rPr>
-        <w:t>Collaboration played a crucial role in the success of our project. My teammate Qiuying and I come from different academic backgrounds, which we saw as a strength that allowed us to apply mathematical theories to different areas and explore new possibilities. Throughout our collaboration, we adjusted the tools and scope of the project according to our needs and effectively assigned tasks based on our respective knowledge backgrounds, which improved our efficiency. Overall, our collaboration was smooth, and we had a lot of fun working together.</w:t>
-      </w:r>
-    </w:p>
-    <w:p>
-      <w:pPr>
-        <w:jc w:val="both"/>
-        <w:rPr>
-          <w:rFonts w:ascii="Calibri" w:eastAsia="Calibri" w:hAnsi="Calibri" w:cs="Calibri"/>
-        </w:rPr>
-      </w:pPr>
-    </w:p>
-    <w:p>
-      <w:pPr>
-        <w:jc w:val="both"/>
-        <w:rPr>
-          <w:rFonts w:ascii="Calibri" w:eastAsia="Calibri" w:hAnsi="Calibri" w:cs="Calibri"/>
-        </w:rPr>
-      </w:pPr>
-      <w:r>
-        <w:rPr>
-          <w:rFonts w:ascii="Calibri" w:eastAsia="Calibri" w:hAnsi="Calibri" w:cs="Calibri"/>
-        </w:rPr>
-        <w:t>In conclusion, I am grateful for the challenge and joy that this project brought to me. It helped me realize the charm of applying knowledge to solve real-world problems, and I am confident that I will be able to thoroughly analyze problems and confidently apply my knowledge to solve them in my future studies and work.</w:t>
-      </w:r>
-    </w:p>
-    <w:p>
-      <w:pPr>
-        <w:jc w:val="both"/>
-        <w:rPr>
-          <w:rFonts w:ascii="Calibri" w:eastAsia="Calibri" w:hAnsi="Calibri" w:cs="Calibri"/>
-        </w:rPr>
-      </w:pPr>
-    </w:p>
-    <w:p>
-      <w:pPr>
-        <w:jc w:val="both"/>
-        <w:rPr>
-          <w:rFonts w:ascii="Calibri" w:eastAsia="Calibri" w:hAnsi="Calibri" w:cs="Calibri"/>
-        </w:rPr>
-      </w:pPr>
-    </w:p>
-    <w:p>
-      <w:pPr>
-        <w:pStyle w:val="Heading2"/>
-        <w:spacing w:before="0"/>
-        <w:jc w:val="both"/>
+        <w:t xml:space="preserve">Key takeaways: Reflections for </w:t>
+      </w:r>
+      <w:proofErr w:type="spellStart"/>
+      <w:r>
         <w:rPr>
           <w:rFonts w:asciiTheme="minorHAnsi" w:hAnsiTheme="minorHAnsi" w:cstheme="minorHAnsi"/>
           <w:b/>
@@ -8779,10 +9085,163 @@
           <w:sz w:val="24"/>
           <w:szCs w:val="24"/>
         </w:rPr>
-      </w:pPr>
-      <w:bookmarkStart w:id="44" w:name="_Toc132554170"/>
-      <w:bookmarkStart w:id="45" w:name="_Toc132571160"/>
-      <w:r>
+        <w:t>Zhiwei</w:t>
+      </w:r>
+      <w:bookmarkEnd w:id="42"/>
+      <w:bookmarkEnd w:id="43"/>
+      <w:proofErr w:type="spellEnd"/>
+    </w:p>
+    <w:p>
+      <w:pPr>
+        <w:jc w:val="both"/>
+        <w:rPr>
+          <w:rFonts w:ascii="Calibri" w:eastAsia="Calibri" w:hAnsi="Calibri" w:cs="Calibri"/>
+        </w:rPr>
+      </w:pPr>
+    </w:p>
+    <w:p>
+      <w:pPr>
+        <w:jc w:val="both"/>
+        <w:rPr>
+          <w:rFonts w:ascii="Calibri" w:eastAsia="Calibri" w:hAnsi="Calibri" w:cs="Calibri"/>
+        </w:rPr>
+      </w:pPr>
+      <w:r>
+        <w:rPr>
+          <w:rFonts w:ascii="Calibri" w:eastAsia="Calibri" w:hAnsi="Calibri" w:cs="Calibri"/>
+        </w:rPr>
+        <w:t>This project taught me that it is not enough to simply learn textbook knowledge, but it is equally important to apply it to real-world problems, which is the essence of computer science. Graph theory was a completely new concept to me, but through this project, I was able to gain a thorough understanding of its basics and how to apply it to practical problems. The effort we put into the project paid off, and we were able to produce a comprehensive project report.</w:t>
+      </w:r>
+    </w:p>
+    <w:p>
+      <w:pPr>
+        <w:jc w:val="both"/>
+        <w:rPr>
+          <w:rFonts w:ascii="Calibri" w:eastAsia="Calibri" w:hAnsi="Calibri" w:cs="Calibri"/>
+        </w:rPr>
+      </w:pPr>
+    </w:p>
+    <w:p>
+      <w:pPr>
+        <w:jc w:val="both"/>
+        <w:rPr>
+          <w:rFonts w:ascii="Calibri" w:eastAsia="Calibri" w:hAnsi="Calibri" w:cs="Calibri"/>
+        </w:rPr>
+      </w:pPr>
+      <w:r>
+        <w:rPr>
+          <w:rFonts w:ascii="Calibri" w:eastAsia="Calibri" w:hAnsi="Calibri" w:cs="Calibri"/>
+        </w:rPr>
+        <w:t xml:space="preserve">Additionally, I gained valuable experience using new tools such as </w:t>
+      </w:r>
+      <w:proofErr w:type="spellStart"/>
+      <w:r>
+        <w:rPr>
+          <w:rFonts w:ascii="Calibri" w:eastAsia="Calibri" w:hAnsi="Calibri" w:cs="Calibri"/>
+        </w:rPr>
+        <w:t>NetworkX</w:t>
+      </w:r>
+      <w:proofErr w:type="spellEnd"/>
+      <w:r>
+        <w:rPr>
+          <w:rFonts w:ascii="Calibri" w:eastAsia="Calibri" w:hAnsi="Calibri" w:cs="Calibri"/>
+        </w:rPr>
+        <w:t xml:space="preserve">, matplotlib, and </w:t>
+      </w:r>
+      <w:proofErr w:type="spellStart"/>
+      <w:r>
+        <w:rPr>
+          <w:rFonts w:ascii="Calibri" w:eastAsia="Calibri" w:hAnsi="Calibri" w:cs="Calibri"/>
+        </w:rPr>
+        <w:t>Jupyter</w:t>
+      </w:r>
+      <w:proofErr w:type="spellEnd"/>
+      <w:r>
+        <w:rPr>
+          <w:rFonts w:ascii="Calibri" w:eastAsia="Calibri" w:hAnsi="Calibri" w:cs="Calibri"/>
+        </w:rPr>
+        <w:t xml:space="preserve"> Notebook. Although it was the first time working with these tools, I believe that they will be useful in my future studies as my programming and algorithmic knowledge continues to grow.</w:t>
+      </w:r>
+    </w:p>
+    <w:p>
+      <w:pPr>
+        <w:jc w:val="both"/>
+        <w:rPr>
+          <w:rFonts w:ascii="Calibri" w:eastAsia="Calibri" w:hAnsi="Calibri" w:cs="Calibri"/>
+        </w:rPr>
+      </w:pPr>
+    </w:p>
+    <w:p>
+      <w:pPr>
+        <w:jc w:val="both"/>
+        <w:rPr>
+          <w:rFonts w:ascii="Calibri" w:eastAsia="Calibri" w:hAnsi="Calibri" w:cs="Calibri"/>
+        </w:rPr>
+      </w:pPr>
+      <w:r>
+        <w:rPr>
+          <w:rFonts w:ascii="Calibri" w:eastAsia="Calibri" w:hAnsi="Calibri" w:cs="Calibri"/>
+        </w:rPr>
+        <w:t xml:space="preserve">Collaboration played a crucial role in the success of our project. My teammate </w:t>
+      </w:r>
+      <w:proofErr w:type="spellStart"/>
+      <w:r>
+        <w:rPr>
+          <w:rFonts w:ascii="Calibri" w:eastAsia="Calibri" w:hAnsi="Calibri" w:cs="Calibri"/>
+        </w:rPr>
+        <w:t>Qiuying</w:t>
+      </w:r>
+      <w:proofErr w:type="spellEnd"/>
+      <w:r>
+        <w:rPr>
+          <w:rFonts w:ascii="Calibri" w:eastAsia="Calibri" w:hAnsi="Calibri" w:cs="Calibri"/>
+        </w:rPr>
+        <w:t xml:space="preserve"> and I come from different academic backgrounds, which we saw as a strength that allowed us to apply mathematical theories to different areas and explore new possibilities. Throughout our collaboration, we adjusted the tools and scope of the project according to our needs and effectively assigned tasks based on our respective knowledge backgrounds, which improved our efficiency. Overall, our collaboration was smooth, and we had a lot of fun working together.</w:t>
+      </w:r>
+    </w:p>
+    <w:p>
+      <w:pPr>
+        <w:jc w:val="both"/>
+        <w:rPr>
+          <w:rFonts w:ascii="Calibri" w:eastAsia="Calibri" w:hAnsi="Calibri" w:cs="Calibri"/>
+        </w:rPr>
+      </w:pPr>
+    </w:p>
+    <w:p>
+      <w:pPr>
+        <w:jc w:val="both"/>
+        <w:rPr>
+          <w:rFonts w:ascii="Calibri" w:eastAsia="Calibri" w:hAnsi="Calibri" w:cs="Calibri"/>
+        </w:rPr>
+      </w:pPr>
+      <w:r>
+        <w:rPr>
+          <w:rFonts w:ascii="Calibri" w:eastAsia="Calibri" w:hAnsi="Calibri" w:cs="Calibri"/>
+        </w:rPr>
+        <w:t>In conclusion, I am grateful for the challenge and joy that this project brought to me. It helped me realize the charm of applying knowledge to solve real-world problems, and I am confident that I will be able to thoroughly analyze problems and confidently apply my knowledge to solve them in my future studies and work.</w:t>
+      </w:r>
+    </w:p>
+    <w:p>
+      <w:pPr>
+        <w:jc w:val="both"/>
+        <w:rPr>
+          <w:rFonts w:ascii="Calibri" w:eastAsia="Calibri" w:hAnsi="Calibri" w:cs="Calibri"/>
+        </w:rPr>
+      </w:pPr>
+    </w:p>
+    <w:p>
+      <w:pPr>
+        <w:jc w:val="both"/>
+        <w:rPr>
+          <w:rFonts w:ascii="Calibri" w:eastAsia="Calibri" w:hAnsi="Calibri" w:cs="Calibri"/>
+        </w:rPr>
+      </w:pPr>
+    </w:p>
+    <w:p>
+      <w:pPr>
+        <w:pStyle w:val="Heading2"/>
+        <w:spacing w:before="0"/>
+        <w:jc w:val="both"/>
         <w:rPr>
           <w:rFonts w:asciiTheme="minorHAnsi" w:hAnsiTheme="minorHAnsi" w:cstheme="minorHAnsi"/>
           <w:b/>
@@ -8790,8 +9249,9 @@
           <w:sz w:val="24"/>
           <w:szCs w:val="24"/>
         </w:rPr>
-        <w:t xml:space="preserve">Key </w:t>
-      </w:r>
+      </w:pPr>
+      <w:bookmarkStart w:id="44" w:name="_Toc132554170"/>
+      <w:bookmarkStart w:id="45" w:name="_Toc132571160"/>
       <w:r>
         <w:rPr>
           <w:rFonts w:asciiTheme="minorHAnsi" w:hAnsiTheme="minorHAnsi" w:cstheme="minorHAnsi"/>
@@ -8800,7 +9260,7 @@
           <w:sz w:val="24"/>
           <w:szCs w:val="24"/>
         </w:rPr>
-        <w:t>t</w:t>
+        <w:t xml:space="preserve">Key </w:t>
       </w:r>
       <w:r>
         <w:rPr>
@@ -8810,7 +9270,7 @@
           <w:sz w:val="24"/>
           <w:szCs w:val="24"/>
         </w:rPr>
-        <w:t xml:space="preserve">akeaways: Reflections for </w:t>
+        <w:t>t</w:t>
       </w:r>
       <w:r>
         <w:rPr>
@@ -8820,10 +9280,22 @@
           <w:sz w:val="24"/>
           <w:szCs w:val="24"/>
         </w:rPr>
+        <w:t xml:space="preserve">akeaways: Reflections for </w:t>
+      </w:r>
+      <w:proofErr w:type="spellStart"/>
+      <w:r>
+        <w:rPr>
+          <w:rFonts w:asciiTheme="minorHAnsi" w:hAnsiTheme="minorHAnsi" w:cstheme="minorHAnsi"/>
+          <w:b/>
+          <w:color w:val="000000" w:themeColor="text1"/>
+          <w:sz w:val="24"/>
+          <w:szCs w:val="24"/>
+        </w:rPr>
         <w:t>Qiuying</w:t>
       </w:r>
       <w:bookmarkEnd w:id="44"/>
       <w:bookmarkEnd w:id="45"/>
+      <w:proofErr w:type="spellEnd"/>
     </w:p>
     <w:p>
       <w:pPr>
@@ -8866,7 +9338,35 @@
         <w:rPr>
           <w:rFonts w:ascii="Calibri" w:eastAsia="Calibri" w:hAnsi="Calibri" w:cs="Calibri"/>
         </w:rPr>
-        <w:t>I also learned about new tools such as NetworkX, matplotlib, and Jupyter Notebook. Although my proficiency with these tools is still in its early stages, I believe they will remain valuable as my programming and algorithm knowledge grow through my future studies.</w:t>
+        <w:t xml:space="preserve">I also learned about new tools such as </w:t>
+      </w:r>
+      <w:proofErr w:type="spellStart"/>
+      <w:r>
+        <w:rPr>
+          <w:rFonts w:ascii="Calibri" w:eastAsia="Calibri" w:hAnsi="Calibri" w:cs="Calibri"/>
+        </w:rPr>
+        <w:t>NetworkX</w:t>
+      </w:r>
+      <w:proofErr w:type="spellEnd"/>
+      <w:r>
+        <w:rPr>
+          <w:rFonts w:ascii="Calibri" w:eastAsia="Calibri" w:hAnsi="Calibri" w:cs="Calibri"/>
+        </w:rPr>
+        <w:t xml:space="preserve">, matplotlib, and </w:t>
+      </w:r>
+      <w:proofErr w:type="spellStart"/>
+      <w:r>
+        <w:rPr>
+          <w:rFonts w:ascii="Calibri" w:eastAsia="Calibri" w:hAnsi="Calibri" w:cs="Calibri"/>
+        </w:rPr>
+        <w:t>Jupyter</w:t>
+      </w:r>
+      <w:proofErr w:type="spellEnd"/>
+      <w:r>
+        <w:rPr>
+          <w:rFonts w:ascii="Calibri" w:eastAsia="Calibri" w:hAnsi="Calibri" w:cs="Calibri"/>
+        </w:rPr>
+        <w:t xml:space="preserve"> Notebook. Although my proficiency with these tools is still in its early stages, I believe they will remain valuable as my programming and algorithm knowledge grow through my future studies.</w:t>
       </w:r>
     </w:p>
     <w:p>
@@ -8889,7 +9389,49 @@
           <w:rFonts w:ascii="Calibri" w:eastAsia="Calibri" w:hAnsi="Calibri" w:cs="Calibri"/>
         </w:rPr>
         <w:lastRenderedPageBreak/>
-        <w:t>Collaboration was a key highlight. I had a smooth experience working with my team member Zhiwei, who was always open to discussion and trying new things. Our brainstorming sessions were productive, and our openness to new tools contributed to the project's efficient completion. Together, we navigated potential topics before settling on the promotional event scenario. We sought resources to learn graph drawing and formatting. Throughout the coding process, we engaged in back-and-forth discussions and reworks to refine our code. Zhiwei was highly receptive to new tools, and we quickly decided to use Jupyter Notebook to showcase our code. I credit my partner for the project report's timely completion and the enjoyable collaboration process.</w:t>
+        <w:t xml:space="preserve">Collaboration was a key highlight. I had a smooth experience working with my team member </w:t>
+      </w:r>
+      <w:proofErr w:type="spellStart"/>
+      <w:r>
+        <w:rPr>
+          <w:rFonts w:ascii="Calibri" w:eastAsia="Calibri" w:hAnsi="Calibri" w:cs="Calibri"/>
+        </w:rPr>
+        <w:t>Zhiwei</w:t>
+      </w:r>
+      <w:proofErr w:type="spellEnd"/>
+      <w:r>
+        <w:rPr>
+          <w:rFonts w:ascii="Calibri" w:eastAsia="Calibri" w:hAnsi="Calibri" w:cs="Calibri"/>
+        </w:rPr>
+        <w:t xml:space="preserve">, who was always open to discussion and trying new things. Our brainstorming sessions were productive, and our openness to new tools contributed to the project's efficient completion. Together, we navigated potential topics before settling on the promotional event scenario. We sought resources to learn graph drawing and formatting. Throughout the coding process, we engaged in back-and-forth discussions and reworks to refine our code. </w:t>
+      </w:r>
+      <w:proofErr w:type="spellStart"/>
+      <w:r>
+        <w:rPr>
+          <w:rFonts w:ascii="Calibri" w:eastAsia="Calibri" w:hAnsi="Calibri" w:cs="Calibri"/>
+        </w:rPr>
+        <w:t>Zhiwei</w:t>
+      </w:r>
+      <w:proofErr w:type="spellEnd"/>
+      <w:r>
+        <w:rPr>
+          <w:rFonts w:ascii="Calibri" w:eastAsia="Calibri" w:hAnsi="Calibri" w:cs="Calibri"/>
+        </w:rPr>
+        <w:t xml:space="preserve"> was highly receptive to new tools, and we quickly decided to use </w:t>
+      </w:r>
+      <w:proofErr w:type="spellStart"/>
+      <w:r>
+        <w:rPr>
+          <w:rFonts w:ascii="Calibri" w:eastAsia="Calibri" w:hAnsi="Calibri" w:cs="Calibri"/>
+        </w:rPr>
+        <w:t>Jupyter</w:t>
+      </w:r>
+      <w:proofErr w:type="spellEnd"/>
+      <w:r>
+        <w:rPr>
+          <w:rFonts w:ascii="Calibri" w:eastAsia="Calibri" w:hAnsi="Calibri" w:cs="Calibri"/>
+        </w:rPr>
+        <w:t xml:space="preserve"> Notebook to showcase our code. I credit my partner for the project report's timely completion and the enjoyable collaboration process.</w:t>
       </w:r>
     </w:p>
     <w:p>
@@ -8930,7 +9472,21 @@
         <w:rPr>
           <w:rFonts w:ascii="Calibri" w:eastAsia="Calibri" w:hAnsi="Calibri" w:cs="Calibri"/>
         </w:rPr>
-        <w:t>In conclusion, this project was a great learning experience, both in terms of technical knowledge and collaboration skills. I am grateful for the opportunity to work with Zhiwei and to gain practical insights into project management.</w:t>
+        <w:t xml:space="preserve">In conclusion, this project was a great learning experience, both in terms of technical knowledge and collaboration skills. I am grateful for the opportunity to work with </w:t>
+      </w:r>
+      <w:proofErr w:type="spellStart"/>
+      <w:r>
+        <w:rPr>
+          <w:rFonts w:ascii="Calibri" w:eastAsia="Calibri" w:hAnsi="Calibri" w:cs="Calibri"/>
+        </w:rPr>
+        <w:t>Zhiwei</w:t>
+      </w:r>
+      <w:proofErr w:type="spellEnd"/>
+      <w:r>
+        <w:rPr>
+          <w:rFonts w:ascii="Calibri" w:eastAsia="Calibri" w:hAnsi="Calibri" w:cs="Calibri"/>
+        </w:rPr>
+        <w:t xml:space="preserve"> and to gain practical insights into project management.</w:t>
       </w:r>
     </w:p>
     <w:p>
@@ -8985,16 +9541,14 @@
           <w:ilvl w:val="0"/>
           <w:numId w:val="1"/>
         </w:numPr>
-        <w:jc w:val="both"/>
         <w:rPr>
           <w:color w:val="000000" w:themeColor="text1"/>
         </w:rPr>
       </w:pPr>
-      <w:hyperlink r:id="rId34">
+      <w:hyperlink r:id="rId33" w:history="1">
         <w:r>
           <w:rPr>
             <w:rStyle w:val="Hyperlink"/>
-            <w:color w:val="000000" w:themeColor="text1"/>
           </w:rPr>
           <w:t>The ABCs of the Critical Path Method</w:t>
         </w:r>
@@ -9013,16 +9567,14 @@
           <w:ilvl w:val="0"/>
           <w:numId w:val="1"/>
         </w:numPr>
-        <w:jc w:val="both"/>
         <w:rPr>
           <w:color w:val="000000" w:themeColor="text1"/>
         </w:rPr>
       </w:pPr>
-      <w:hyperlink r:id="rId35">
+      <w:hyperlink r:id="rId34" w:history="1">
         <w:r>
           <w:rPr>
             <w:rStyle w:val="Hyperlink"/>
-            <w:color w:val="000000" w:themeColor="text1"/>
           </w:rPr>
           <w:t>Building DAGs / Directed Acyclic Graphs with Python</w:t>
         </w:r>
@@ -9031,8 +9583,18 @@
         <w:rPr>
           <w:color w:val="000000" w:themeColor="text1"/>
         </w:rPr>
-        <w:t xml:space="preserve"> from MungingData</w:t>
-      </w:r>
+        <w:t xml:space="preserve"> from </w:t>
+      </w:r>
+      <w:proofErr w:type="spellStart"/>
+      <w:proofErr w:type="gramStart"/>
+      <w:r>
+        <w:rPr>
+          <w:color w:val="000000" w:themeColor="text1"/>
+        </w:rPr>
+        <w:t>MungingData</w:t>
+      </w:r>
+      <w:proofErr w:type="spellEnd"/>
+      <w:proofErr w:type="gramEnd"/>
     </w:p>
     <w:p>
       <w:pPr>
@@ -9041,16 +9603,14 @@
           <w:ilvl w:val="0"/>
           <w:numId w:val="1"/>
         </w:numPr>
-        <w:jc w:val="both"/>
         <w:rPr>
           <w:color w:val="000000" w:themeColor="text1"/>
         </w:rPr>
       </w:pPr>
-      <w:hyperlink r:id="rId36">
+      <w:hyperlink r:id="rId35" w:history="1">
         <w:r>
           <w:rPr>
             <w:rStyle w:val="Hyperlink"/>
-            <w:color w:val="000000" w:themeColor="text1"/>
           </w:rPr>
           <w:t>What is the "critical path" when drawing an activity-on-node network diagram that doesn't converge</w:t>
         </w:r>
@@ -9063,16 +9623,14 @@
           <w:ilvl w:val="0"/>
           <w:numId w:val="1"/>
         </w:numPr>
-        <w:jc w:val="both"/>
         <w:rPr>
           <w:color w:val="000000" w:themeColor="text1"/>
         </w:rPr>
       </w:pPr>
-      <w:hyperlink r:id="rId37">
+      <w:hyperlink r:id="rId36" w:history="1">
         <w:r>
           <w:rPr>
             <w:rStyle w:val="Hyperlink"/>
-            <w:color w:val="000000" w:themeColor="text1"/>
           </w:rPr>
           <w:t>Notebook 2.2- Weighted and directed graphs</w:t>
         </w:r>
@@ -9085,16 +9643,14 @@
           <w:ilvl w:val="0"/>
           <w:numId w:val="1"/>
         </w:numPr>
-        <w:jc w:val="both"/>
         <w:rPr>
           <w:color w:val="000000" w:themeColor="text1"/>
         </w:rPr>
       </w:pPr>
-      <w:hyperlink r:id="rId38">
+      <w:hyperlink r:id="rId37" w:history="1">
         <w:r>
           <w:rPr>
             <w:rStyle w:val="Hyperlink"/>
-            <w:color w:val="000000" w:themeColor="text1"/>
           </w:rPr>
           <w:t>HiLite.me</w:t>
         </w:r>
@@ -9103,8 +9659,16 @@
         <w:rPr>
           <w:color w:val="000000" w:themeColor="text1"/>
         </w:rPr>
-        <w:t xml:space="preserve"> to insert code snippet in the word document</w:t>
-      </w:r>
+        <w:t xml:space="preserve"> to insert code snippet in the word </w:t>
+      </w:r>
+      <w:proofErr w:type="gramStart"/>
+      <w:r>
+        <w:rPr>
+          <w:color w:val="000000" w:themeColor="text1"/>
+        </w:rPr>
+        <w:t>document</w:t>
+      </w:r>
+      <w:proofErr w:type="gramEnd"/>
     </w:p>
     <w:p>
       <w:pPr>
@@ -9113,33 +9677,52 @@
           <w:ilvl w:val="0"/>
           <w:numId w:val="1"/>
         </w:numPr>
-        <w:jc w:val="both"/>
         <w:rPr>
           <w:color w:val="000000" w:themeColor="text1"/>
         </w:rPr>
       </w:pPr>
-      <w:hyperlink r:id="rId39">
+      <w:hyperlink r:id="rId38" w:history="1">
         <w:r>
           <w:rPr>
             <w:rStyle w:val="Hyperlink"/>
-            <w:color w:val="000000" w:themeColor="text1"/>
           </w:rPr>
-          <w:t>Customizing NetworkX Graphs</w:t>
+          <w:t xml:space="preserve">Customizing </w:t>
         </w:r>
-      </w:hyperlink>
-      <w:r>
-        <w:rPr>
-          <w:color w:val="000000" w:themeColor="text1"/>
-        </w:rPr>
-        <w:t xml:space="preserve"> by </w:t>
-      </w:r>
-      <w:hyperlink r:id="rId40">
+        <w:proofErr w:type="spellStart"/>
         <w:r>
           <w:rPr>
             <w:rStyle w:val="Hyperlink"/>
-            <w:color w:val="000000" w:themeColor="text1"/>
           </w:rPr>
-          <w:t>Aren Carpenter</w:t>
+          <w:t>NetworkX</w:t>
+        </w:r>
+        <w:proofErr w:type="spellEnd"/>
+        <w:r>
+          <w:rPr>
+            <w:rStyle w:val="Hyperlink"/>
+          </w:rPr>
+          <w:t xml:space="preserve"> Graphs</w:t>
+        </w:r>
+      </w:hyperlink>
+      <w:r>
+        <w:rPr>
+          <w:color w:val="000000" w:themeColor="text1"/>
+        </w:rPr>
+        <w:t xml:space="preserve"> by </w:t>
+      </w:r>
+      <w:hyperlink r:id="rId39" w:history="1">
+        <w:proofErr w:type="spellStart"/>
+        <w:r>
+          <w:rPr>
+            <w:rStyle w:val="Hyperlink"/>
+          </w:rPr>
+          <w:t>Aren</w:t>
+        </w:r>
+        <w:proofErr w:type="spellEnd"/>
+        <w:r>
+          <w:rPr>
+            <w:rStyle w:val="Hyperlink"/>
+          </w:rPr>
+          <w:t xml:space="preserve"> Carpenter</w:t>
         </w:r>
       </w:hyperlink>
     </w:p>
@@ -9273,10 +9856,47 @@
           <w:i/>
           <w:iCs/>
         </w:rPr>
-        <w:t xml:space="preserve">CS_5002_Project_Report_Code_QZ_ZZ.ipynb </w:t>
-      </w:r>
-      <w:r>
-        <w:t>for the Jupyter Notebook code with more detailed explanations</w:t>
+        <w:t>CS_5002_Project_Report_Code_Explanation_QZ_</w:t>
+      </w:r>
+      <w:proofErr w:type="gramStart"/>
+      <w:r>
+        <w:rPr>
+          <w:b/>
+          <w:bCs/>
+          <w:i/>
+          <w:iCs/>
+        </w:rPr>
+        <w:t>ZZ</w:t>
+      </w:r>
+      <w:r>
+        <w:rPr>
+          <w:b/>
+          <w:bCs/>
+          <w:i/>
+          <w:iCs/>
+        </w:rPr>
+        <w:t>.ipynb</w:t>
+      </w:r>
+      <w:proofErr w:type="gramEnd"/>
+      <w:r>
+        <w:rPr>
+          <w:b/>
+          <w:bCs/>
+          <w:i/>
+          <w:iCs/>
+        </w:rPr>
+        <w:t xml:space="preserve"> </w:t>
+      </w:r>
+      <w:r>
+        <w:t xml:space="preserve">for the </w:t>
+      </w:r>
+      <w:proofErr w:type="spellStart"/>
+      <w:r>
+        <w:t>Jupyter</w:t>
+      </w:r>
+      <w:proofErr w:type="spellEnd"/>
+      <w:r>
+        <w:t xml:space="preserve"> Notebook code with more detailed explanations</w:t>
       </w:r>
     </w:p>
     <w:p>
@@ -11969,7 +12589,7 @@
                     <pic:cNvPicPr/>
                   </pic:nvPicPr>
                   <pic:blipFill>
-                    <a:blip r:embed="rId41"/>
+                    <a:blip r:embed="rId40"/>
                     <a:stretch>
                       <a:fillRect/>
                     </a:stretch>
@@ -12058,7 +12678,7 @@
                     <pic:cNvPicPr/>
                   </pic:nvPicPr>
                   <pic:blipFill>
-                    <a:blip r:embed="rId42">
+                    <a:blip r:embed="rId41">
                       <a:extLst>
                         <a:ext uri="{28A0092B-C50C-407E-A947-70E740481C1C}">
                           <a14:useLocalDpi xmlns:a14="http://schemas.microsoft.com/office/drawing/2010/main" val="0"/>
@@ -12869,7 +13489,7 @@
                     <pic:cNvPicPr/>
                   </pic:nvPicPr>
                   <pic:blipFill>
-                    <a:blip r:embed="rId43" cstate="print">
+                    <a:blip r:embed="rId42" cstate="print">
                       <a:extLst>
                         <a:ext uri="{28A0092B-C50C-407E-A947-70E740481C1C}">
                           <a14:useLocalDpi xmlns:a14="http://schemas.microsoft.com/office/drawing/2010/main" val="0"/>
@@ -13015,7 +13635,7 @@
                     <pic:cNvPicPr/>
                   </pic:nvPicPr>
                   <pic:blipFill>
-                    <a:blip r:embed="rId44">
+                    <a:blip r:embed="rId43">
                       <a:extLst>
                         <a:ext uri="{28A0092B-C50C-407E-A947-70E740481C1C}">
                           <a14:useLocalDpi xmlns:a14="http://schemas.microsoft.com/office/drawing/2010/main" val="0"/>
@@ -13082,9 +13702,9 @@
       </w:pPr>
     </w:p>
     <w:sectPr>
-      <w:headerReference w:type="default" r:id="rId45"/>
-      <w:footerReference w:type="even" r:id="rId46"/>
-      <w:footerReference w:type="default" r:id="rId47"/>
+      <w:headerReference w:type="default" r:id="rId44"/>
+      <w:footerReference w:type="even" r:id="rId45"/>
+      <w:footerReference w:type="default" r:id="rId46"/>
       <w:pgSz w:w="12240" w:h="15840"/>
       <w:pgMar w:top="1440" w:right="1440" w:bottom="1440" w:left="1440" w:header="720" w:footer="720" w:gutter="0"/>
       <w:pgNumType w:start="0"/>
@@ -13181,11 +13801,6 @@
         <w:docPartUnique/>
       </w:docPartObj>
     </w:sdtPr>
-    <w:sdtEndPr>
-      <w:rPr>
-        <w:rStyle w:val="PageNumber"/>
-      </w:rPr>
-    </w:sdtEndPr>
     <w:sdtContent>
       <w:p>
         <w:pPr>
@@ -13734,6 +14349,146 @@
     </w:lvl>
   </w:abstractNum>
   <w:abstractNum w:abstractNumId="3" w15:restartNumberingAfterBreak="0">
+    <w:nsid w:val="63661915"/>
+    <w:multiLevelType w:val="hybridMultilevel"/>
+    <w:tmpl w:val="DA5EC456"/>
+    <w:lvl w:ilvl="0" w:tplc="B4B4EA7C">
+      <w:start w:val="1"/>
+      <w:numFmt w:val="bullet"/>
+      <w:lvlText w:val=""/>
+      <w:lvlJc w:val="left"/>
+      <w:pPr>
+        <w:tabs>
+          <w:tab w:val="num" w:pos="720"/>
+        </w:tabs>
+        <w:ind w:left="720" w:hanging="360"/>
+      </w:pPr>
+      <w:rPr>
+        <w:rFonts w:ascii="Symbol" w:hAnsi="Symbol" w:hint="default"/>
+      </w:rPr>
+    </w:lvl>
+    <w:lvl w:ilvl="1" w:tplc="18EED7DE" w:tentative="1">
+      <w:start w:val="1"/>
+      <w:numFmt w:val="bullet"/>
+      <w:lvlText w:val=""/>
+      <w:lvlJc w:val="left"/>
+      <w:pPr>
+        <w:tabs>
+          <w:tab w:val="num" w:pos="1440"/>
+        </w:tabs>
+        <w:ind w:left="1440" w:hanging="360"/>
+      </w:pPr>
+      <w:rPr>
+        <w:rFonts w:ascii="Symbol" w:hAnsi="Symbol" w:hint="default"/>
+      </w:rPr>
+    </w:lvl>
+    <w:lvl w:ilvl="2" w:tplc="E51AC658" w:tentative="1">
+      <w:start w:val="1"/>
+      <w:numFmt w:val="bullet"/>
+      <w:lvlText w:val=""/>
+      <w:lvlJc w:val="left"/>
+      <w:pPr>
+        <w:tabs>
+          <w:tab w:val="num" w:pos="2160"/>
+        </w:tabs>
+        <w:ind w:left="2160" w:hanging="360"/>
+      </w:pPr>
+      <w:rPr>
+        <w:rFonts w:ascii="Symbol" w:hAnsi="Symbol" w:hint="default"/>
+      </w:rPr>
+    </w:lvl>
+    <w:lvl w:ilvl="3" w:tplc="A5B2479A" w:tentative="1">
+      <w:start w:val="1"/>
+      <w:numFmt w:val="bullet"/>
+      <w:lvlText w:val=""/>
+      <w:lvlJc w:val="left"/>
+      <w:pPr>
+        <w:tabs>
+          <w:tab w:val="num" w:pos="2880"/>
+        </w:tabs>
+        <w:ind w:left="2880" w:hanging="360"/>
+      </w:pPr>
+      <w:rPr>
+        <w:rFonts w:ascii="Symbol" w:hAnsi="Symbol" w:hint="default"/>
+      </w:rPr>
+    </w:lvl>
+    <w:lvl w:ilvl="4" w:tplc="2CAC3B9E" w:tentative="1">
+      <w:start w:val="1"/>
+      <w:numFmt w:val="bullet"/>
+      <w:lvlText w:val=""/>
+      <w:lvlJc w:val="left"/>
+      <w:pPr>
+        <w:tabs>
+          <w:tab w:val="num" w:pos="3600"/>
+        </w:tabs>
+        <w:ind w:left="3600" w:hanging="360"/>
+      </w:pPr>
+      <w:rPr>
+        <w:rFonts w:ascii="Symbol" w:hAnsi="Symbol" w:hint="default"/>
+      </w:rPr>
+    </w:lvl>
+    <w:lvl w:ilvl="5" w:tplc="9B00C3C8" w:tentative="1">
+      <w:start w:val="1"/>
+      <w:numFmt w:val="bullet"/>
+      <w:lvlText w:val=""/>
+      <w:lvlJc w:val="left"/>
+      <w:pPr>
+        <w:tabs>
+          <w:tab w:val="num" w:pos="4320"/>
+        </w:tabs>
+        <w:ind w:left="4320" w:hanging="360"/>
+      </w:pPr>
+      <w:rPr>
+        <w:rFonts w:ascii="Symbol" w:hAnsi="Symbol" w:hint="default"/>
+      </w:rPr>
+    </w:lvl>
+    <w:lvl w:ilvl="6" w:tplc="4FE20D02" w:tentative="1">
+      <w:start w:val="1"/>
+      <w:numFmt w:val="bullet"/>
+      <w:lvlText w:val=""/>
+      <w:lvlJc w:val="left"/>
+      <w:pPr>
+        <w:tabs>
+          <w:tab w:val="num" w:pos="5040"/>
+        </w:tabs>
+        <w:ind w:left="5040" w:hanging="360"/>
+      </w:pPr>
+      <w:rPr>
+        <w:rFonts w:ascii="Symbol" w:hAnsi="Symbol" w:hint="default"/>
+      </w:rPr>
+    </w:lvl>
+    <w:lvl w:ilvl="7" w:tplc="65F03FE6" w:tentative="1">
+      <w:start w:val="1"/>
+      <w:numFmt w:val="bullet"/>
+      <w:lvlText w:val=""/>
+      <w:lvlJc w:val="left"/>
+      <w:pPr>
+        <w:tabs>
+          <w:tab w:val="num" w:pos="5760"/>
+        </w:tabs>
+        <w:ind w:left="5760" w:hanging="360"/>
+      </w:pPr>
+      <w:rPr>
+        <w:rFonts w:ascii="Symbol" w:hAnsi="Symbol" w:hint="default"/>
+      </w:rPr>
+    </w:lvl>
+    <w:lvl w:ilvl="8" w:tplc="CE3211E6" w:tentative="1">
+      <w:start w:val="1"/>
+      <w:numFmt w:val="bullet"/>
+      <w:lvlText w:val=""/>
+      <w:lvlJc w:val="left"/>
+      <w:pPr>
+        <w:tabs>
+          <w:tab w:val="num" w:pos="6480"/>
+        </w:tabs>
+        <w:ind w:left="6480" w:hanging="360"/>
+      </w:pPr>
+      <w:rPr>
+        <w:rFonts w:ascii="Symbol" w:hAnsi="Symbol" w:hint="default"/>
+      </w:rPr>
+    </w:lvl>
+  </w:abstractNum>
+  <w:abstractNum w:abstractNumId="4" w15:restartNumberingAfterBreak="0">
     <w:nsid w:val="65F9539C"/>
     <w:multiLevelType w:val="hybridMultilevel"/>
     <w:tmpl w:val="0E226952"/>
@@ -13850,13 +14605,16 @@
     <w:abstractNumId w:val="2"/>
   </w:num>
   <w:num w:numId="2" w16cid:durableId="1684235589">
-    <w:abstractNumId w:val="3"/>
+    <w:abstractNumId w:val="4"/>
   </w:num>
   <w:num w:numId="3" w16cid:durableId="2020543146">
     <w:abstractNumId w:val="1"/>
   </w:num>
   <w:num w:numId="4" w16cid:durableId="1658997492">
     <w:abstractNumId w:val="0"/>
+  </w:num>
+  <w:num w:numId="5" w16cid:durableId="267156147">
+    <w:abstractNumId w:val="3"/>
   </w:num>
   <w:numIdMacAtCleanup w:val="4"/>
 </w:numbering>

</xml_diff>

<commit_message>
Final touch on report; Add name to code; Minor update on PPT
</commit_message>
<xml_diff>
--- a/CS_5002_Project_Report_QiuyingZhuo_ZhiweiZhou.docx
+++ b/CS_5002_Project_Report_QiuyingZhuo_ZhiweiZhou.docx
@@ -8491,7 +8491,31 @@
         <w:rPr>
           <w:rFonts w:ascii="Calibri" w:eastAsia="Calibri" w:hAnsi="Calibri" w:cs="Calibri"/>
         </w:rPr>
-        <w:t>An extended interpretation of the critical path implies that if any task is inaccurately timed and takes longer than expected, the overall project may not be completed on time. Furthermore, if there's a need to shorten the total project time, we could start by focusing on the tasks on the critical path, as these are the primary determinants of the overall project duration.</w:t>
+        <w:t>An extended interpretation of the critical path implies that if any task is inaccurately timed and tak</w:t>
+      </w:r>
+      <w:r>
+        <w:rPr>
+          <w:rFonts w:ascii="Calibri" w:eastAsia="Calibri" w:hAnsi="Calibri" w:cs="Calibri"/>
+        </w:rPr>
+        <w:t>ing</w:t>
+      </w:r>
+      <w:r>
+        <w:rPr>
+          <w:rFonts w:ascii="Calibri" w:eastAsia="Calibri" w:hAnsi="Calibri" w:cs="Calibri"/>
+        </w:rPr>
+        <w:t xml:space="preserve"> longer than expected</w:t>
+      </w:r>
+      <w:r>
+        <w:rPr>
+          <w:rFonts w:ascii="Calibri" w:eastAsia="Calibri" w:hAnsi="Calibri" w:cs="Calibri"/>
+        </w:rPr>
+        <w:t xml:space="preserve"> and use the up the 3-day allowance</w:t>
+      </w:r>
+      <w:r>
+        <w:rPr>
+          <w:rFonts w:ascii="Calibri" w:eastAsia="Calibri" w:hAnsi="Calibri" w:cs="Calibri"/>
+        </w:rPr>
+        <w:t>, the overall project may not be completed on time. Furthermore, if there's a need to shorten the total project time, we could start by focusing on the tasks on the critical path, as these are the primary determinants of the overall project duration.</w:t>
       </w:r>
     </w:p>
     <w:p>
@@ -8541,7 +8565,19 @@
         <w:rPr>
           <w:rFonts w:ascii="Calibri" w:eastAsia="Calibri" w:hAnsi="Calibri" w:cs="Calibri"/>
         </w:rPr>
-        <w:t xml:space="preserve">nderstanding the flexibility of non-critical tasks allows the </w:t>
+        <w:t>nderstanding the flexibility of non-critical tasks</w:t>
+      </w:r>
+      <w:r>
+        <w:rPr>
+          <w:rFonts w:ascii="Calibri" w:eastAsia="Calibri" w:hAnsi="Calibri" w:cs="Calibri"/>
+        </w:rPr>
+        <w:t xml:space="preserve"> also</w:t>
+      </w:r>
+      <w:r>
+        <w:rPr>
+          <w:rFonts w:ascii="Calibri" w:eastAsia="Calibri" w:hAnsi="Calibri" w:cs="Calibri"/>
+        </w:rPr>
+        <w:t xml:space="preserve"> allows the </w:t>
       </w:r>
       <w:r>
         <w:rPr>
@@ -15207,6 +15243,7 @@
   <w:style w:type="character" w:default="1" w:styleId="DefaultParagraphFont">
     <w:name w:val="Default Paragraph Font"/>
     <w:uiPriority w:val="1"/>
+    <w:semiHidden/>
     <w:unhideWhenUsed/>
   </w:style>
   <w:style w:type="table" w:default="1" w:styleId="TableNormal">

</xml_diff>